<commit_message>
SRD_v2 (! modifications non-achevés marqués en rouge)
</commit_message>
<xml_diff>
--- a/SRD_v1.docx
+++ b/SRD_v1.docx
@@ -10,7 +10,6 @@
           <w:docPartUnique/>
         </w:docPartObj>
       </w:sdtPr>
-      <w:sdtEndPr/>
       <w:sdtContent>
         <w:p/>
         <w:tbl>
@@ -51,7 +50,6 @@
                   <w:dataBinding w:prefixMappings="xmlns:ns0='http://schemas.openxmlformats.org/package/2006/metadata/core-properties' xmlns:ns1='http://purl.org/dc/elements/1.1/'" w:xpath="/ns0:coreProperties[1]/ns1:creator[1]" w:storeItemID="{6C3C8BC8-F283-45AE-878A-BAB7291924A1}"/>
                   <w:text/>
                 </w:sdtPr>
-                <w:sdtEndPr/>
                 <w:sdtContent>
                   <w:p>
                     <w:pPr>
@@ -87,14 +85,67 @@
                     <w:szCs w:val="28"/>
                   </w:rPr>
                 </w:pPr>
+                <w:bookmarkStart w:id="0" w:name="_Hlk531772443"/>
                 <w:r>
                   <w:rPr>
                     <w:color w:val="4472C4" w:themeColor="accent1"/>
                     <w:sz w:val="28"/>
                     <w:szCs w:val="28"/>
                   </w:rPr>
-                  <w:t>El Acouchi Ilias</w:t>
+                  <w:t xml:space="preserve">El </w:t>
                 </w:r>
+                <w:proofErr w:type="spellStart"/>
+                <w:r>
+                  <w:rPr>
+                    <w:color w:val="4472C4" w:themeColor="accent1"/>
+                    <w:sz w:val="28"/>
+                    <w:szCs w:val="28"/>
+                  </w:rPr>
+                  <w:t>Ac</w:t>
+                </w:r>
+                <w:r>
+                  <w:rPr>
+                    <w:color w:val="4472C4" w:themeColor="accent1"/>
+                    <w:sz w:val="28"/>
+                    <w:szCs w:val="28"/>
+                  </w:rPr>
+                  <w:t>h</w:t>
+                </w:r>
+                <w:r>
+                  <w:rPr>
+                    <w:color w:val="4472C4" w:themeColor="accent1"/>
+                    <w:sz w:val="28"/>
+                    <w:szCs w:val="28"/>
+                  </w:rPr>
+                  <w:t>ouchi</w:t>
+                </w:r>
+                <w:proofErr w:type="spellEnd"/>
+                <w:r>
+                  <w:rPr>
+                    <w:color w:val="4472C4" w:themeColor="accent1"/>
+                    <w:sz w:val="28"/>
+                    <w:szCs w:val="28"/>
+                  </w:rPr>
+                  <w:t xml:space="preserve"> </w:t>
+                </w:r>
+                <w:proofErr w:type="spellStart"/>
+                <w:r>
+                  <w:rPr>
+                    <w:color w:val="4472C4" w:themeColor="accent1"/>
+                    <w:sz w:val="28"/>
+                    <w:szCs w:val="28"/>
+                  </w:rPr>
+                  <w:t>Ilias</w:t>
+                </w:r>
+                <w:r>
+                  <w:rPr>
+                    <w:color w:val="4472C4" w:themeColor="accent1"/>
+                    <w:sz w:val="28"/>
+                    <w:szCs w:val="28"/>
+                  </w:rPr>
+                  <w:t>s</w:t>
+                </w:r>
+                <w:proofErr w:type="spellEnd"/>
               </w:p>
               <w:p>
                 <w:pPr>
@@ -263,6 +314,7 @@
                   </w:rPr>
                   <w:t>Demonceau Quentin</w:t>
                 </w:r>
+                <w:bookmarkEnd w:id="0"/>
               </w:p>
             </w:tc>
           </w:tr>
@@ -310,7 +362,6 @@
                       <w:calendar w:val="gregorian"/>
                     </w:date>
                   </w:sdtPr>
-                  <w:sdtEndPr/>
                   <w:sdtContent>
                     <w:r>
                       <w:rPr>
@@ -386,7 +437,6 @@
                   <w:dataBinding w:prefixMappings="xmlns:ns0='http://schemas.openxmlformats.org/package/2006/metadata/core-properties' xmlns:ns1='http://purl.org/dc/elements/1.1/'" w:xpath="/ns0:coreProperties[1]/ns1:title[1]" w:storeItemID="{6C3C8BC8-F283-45AE-878A-BAB7291924A1}"/>
                   <w:text/>
                 </w:sdtPr>
-                <w:sdtEndPr/>
                 <w:sdtContent>
                   <w:p>
                     <w:pPr>
@@ -474,7 +524,6 @@
                 <w:dataBinding w:prefixMappings="xmlns:ns0='http://schemas.openxmlformats.org/package/2006/metadata/core-properties' xmlns:ns1='http://purl.org/dc/elements/1.1/'" w:xpath="/ns0:coreProperties[1]/ns1:subject[1]" w:storeItemID="{6C3C8BC8-F283-45AE-878A-BAB7291924A1}"/>
                 <w:text/>
               </w:sdtPr>
-              <w:sdtEndPr/>
               <w:sdtContent>
                 <w:tc>
                   <w:tcPr>
@@ -563,21 +612,1714 @@
         <w:p/>
       </w:sdtContent>
     </w:sdt>
+    <w:sdt>
+      <w:sdtPr>
+        <w:rPr>
+          <w:lang w:val="fr-FR"/>
+        </w:rPr>
+        <w:id w:val="-1494016169"/>
+        <w:docPartObj>
+          <w:docPartGallery w:val="Table of Contents"/>
+          <w:docPartUnique/>
+        </w:docPartObj>
+      </w:sdtPr>
+      <w:sdtEndPr>
+        <w:rPr>
+          <w:rFonts w:asciiTheme="minorHAnsi" w:eastAsiaTheme="minorHAnsi" w:hAnsiTheme="minorHAnsi" w:cstheme="minorBidi"/>
+          <w:b/>
+          <w:bCs/>
+          <w:color w:val="auto"/>
+          <w:sz w:val="22"/>
+          <w:szCs w:val="22"/>
+        </w:rPr>
+      </w:sdtEndPr>
+      <w:sdtContent>
+        <w:p>
+          <w:pPr>
+            <w:pStyle w:val="En-ttedetabledesmatires"/>
+          </w:pPr>
+          <w:r>
+            <w:rPr>
+              <w:lang w:val="fr-FR"/>
+            </w:rPr>
+            <w:t>Table des matières</w:t>
+          </w:r>
+        </w:p>
+        <w:p>
+          <w:pPr>
+            <w:pStyle w:val="TM1"/>
+            <w:tabs>
+              <w:tab w:val="right" w:leader="dot" w:pos="9062"/>
+            </w:tabs>
+            <w:rPr>
+              <w:rFonts w:eastAsiaTheme="minorEastAsia"/>
+              <w:noProof/>
+              <w:lang w:eastAsia="fr-BE"/>
+            </w:rPr>
+          </w:pPr>
+          <w:r>
+            <w:rPr>
+              <w:b/>
+              <w:bCs/>
+              <w:lang w:val="fr-FR"/>
+            </w:rPr>
+            <w:fldChar w:fldCharType="begin"/>
+          </w:r>
+          <w:r>
+            <w:rPr>
+              <w:b/>
+              <w:bCs/>
+              <w:lang w:val="fr-FR"/>
+            </w:rPr>
+            <w:instrText xml:space="preserve"> TOC \o "1-3" \h \z \u </w:instrText>
+          </w:r>
+          <w:r>
+            <w:rPr>
+              <w:b/>
+              <w:bCs/>
+              <w:lang w:val="fr-FR"/>
+            </w:rPr>
+            <w:fldChar w:fldCharType="separate"/>
+          </w:r>
+          <w:hyperlink w:anchor="_Toc531773543" w:history="1">
+            <w:r>
+              <w:rPr>
+                <w:rStyle w:val="Lienhypertexte"/>
+                <w:noProof/>
+              </w:rPr>
+              <w:t>1. Introduction</w:t>
+            </w:r>
+            <w:r>
+              <w:rPr>
+                <w:noProof/>
+                <w:webHidden/>
+              </w:rPr>
+              <w:tab/>
+            </w:r>
+            <w:r>
+              <w:rPr>
+                <w:noProof/>
+                <w:webHidden/>
+              </w:rPr>
+              <w:fldChar w:fldCharType="begin"/>
+            </w:r>
+            <w:r>
+              <w:rPr>
+                <w:noProof/>
+                <w:webHidden/>
+              </w:rPr>
+              <w:instrText xml:space="preserve"> PAGEREF _Toc531773543 \h </w:instrText>
+            </w:r>
+            <w:r>
+              <w:rPr>
+                <w:noProof/>
+                <w:webHidden/>
+              </w:rPr>
+            </w:r>
+            <w:r>
+              <w:rPr>
+                <w:noProof/>
+                <w:webHidden/>
+              </w:rPr>
+              <w:fldChar w:fldCharType="separate"/>
+            </w:r>
+            <w:r>
+              <w:rPr>
+                <w:noProof/>
+                <w:webHidden/>
+              </w:rPr>
+              <w:t>1</w:t>
+            </w:r>
+            <w:r>
+              <w:rPr>
+                <w:noProof/>
+                <w:webHidden/>
+              </w:rPr>
+              <w:fldChar w:fldCharType="end"/>
+            </w:r>
+          </w:hyperlink>
+        </w:p>
+        <w:p>
+          <w:pPr>
+            <w:pStyle w:val="TM2"/>
+            <w:tabs>
+              <w:tab w:val="right" w:leader="dot" w:pos="9062"/>
+            </w:tabs>
+            <w:rPr>
+              <w:rFonts w:eastAsiaTheme="minorEastAsia"/>
+              <w:noProof/>
+              <w:lang w:eastAsia="fr-BE"/>
+            </w:rPr>
+          </w:pPr>
+          <w:hyperlink w:anchor="_Toc531773544" w:history="1">
+            <w:r>
+              <w:rPr>
+                <w:rStyle w:val="Lienhypertexte"/>
+                <w:noProof/>
+              </w:rPr>
+              <w:t>1.1 Objet</w:t>
+            </w:r>
+            <w:r>
+              <w:rPr>
+                <w:noProof/>
+                <w:webHidden/>
+              </w:rPr>
+              <w:tab/>
+            </w:r>
+            <w:r>
+              <w:rPr>
+                <w:noProof/>
+                <w:webHidden/>
+              </w:rPr>
+              <w:fldChar w:fldCharType="begin"/>
+            </w:r>
+            <w:r>
+              <w:rPr>
+                <w:noProof/>
+                <w:webHidden/>
+              </w:rPr>
+              <w:instrText xml:space="preserve"> PAGEREF _Toc531773544 \h </w:instrText>
+            </w:r>
+            <w:r>
+              <w:rPr>
+                <w:noProof/>
+                <w:webHidden/>
+              </w:rPr>
+            </w:r>
+            <w:r>
+              <w:rPr>
+                <w:noProof/>
+                <w:webHidden/>
+              </w:rPr>
+              <w:fldChar w:fldCharType="separate"/>
+            </w:r>
+            <w:r>
+              <w:rPr>
+                <w:noProof/>
+                <w:webHidden/>
+              </w:rPr>
+              <w:t>1</w:t>
+            </w:r>
+            <w:r>
+              <w:rPr>
+                <w:noProof/>
+                <w:webHidden/>
+              </w:rPr>
+              <w:fldChar w:fldCharType="end"/>
+            </w:r>
+          </w:hyperlink>
+        </w:p>
+        <w:p>
+          <w:pPr>
+            <w:pStyle w:val="TM2"/>
+            <w:tabs>
+              <w:tab w:val="right" w:leader="dot" w:pos="9062"/>
+            </w:tabs>
+            <w:rPr>
+              <w:rFonts w:eastAsiaTheme="minorEastAsia"/>
+              <w:noProof/>
+              <w:lang w:eastAsia="fr-BE"/>
+            </w:rPr>
+          </w:pPr>
+          <w:hyperlink w:anchor="_Toc531773545" w:history="1">
+            <w:r>
+              <w:rPr>
+                <w:rStyle w:val="Lienhypertexte"/>
+                <w:noProof/>
+              </w:rPr>
+              <w:t>1.2 Portée</w:t>
+            </w:r>
+            <w:r>
+              <w:rPr>
+                <w:noProof/>
+                <w:webHidden/>
+              </w:rPr>
+              <w:tab/>
+            </w:r>
+            <w:r>
+              <w:rPr>
+                <w:noProof/>
+                <w:webHidden/>
+              </w:rPr>
+              <w:fldChar w:fldCharType="begin"/>
+            </w:r>
+            <w:r>
+              <w:rPr>
+                <w:noProof/>
+                <w:webHidden/>
+              </w:rPr>
+              <w:instrText xml:space="preserve"> PAGEREF _Toc531773545 \h </w:instrText>
+            </w:r>
+            <w:r>
+              <w:rPr>
+                <w:noProof/>
+                <w:webHidden/>
+              </w:rPr>
+            </w:r>
+            <w:r>
+              <w:rPr>
+                <w:noProof/>
+                <w:webHidden/>
+              </w:rPr>
+              <w:fldChar w:fldCharType="separate"/>
+            </w:r>
+            <w:r>
+              <w:rPr>
+                <w:noProof/>
+                <w:webHidden/>
+              </w:rPr>
+              <w:t>2</w:t>
+            </w:r>
+            <w:r>
+              <w:rPr>
+                <w:noProof/>
+                <w:webHidden/>
+              </w:rPr>
+              <w:fldChar w:fldCharType="end"/>
+            </w:r>
+          </w:hyperlink>
+        </w:p>
+        <w:p>
+          <w:pPr>
+            <w:pStyle w:val="TM2"/>
+            <w:tabs>
+              <w:tab w:val="right" w:leader="dot" w:pos="9062"/>
+            </w:tabs>
+            <w:rPr>
+              <w:rFonts w:eastAsiaTheme="minorEastAsia"/>
+              <w:noProof/>
+              <w:lang w:eastAsia="fr-BE"/>
+            </w:rPr>
+          </w:pPr>
+          <w:hyperlink w:anchor="_Toc531773546" w:history="1">
+            <w:r>
+              <w:rPr>
+                <w:rStyle w:val="Lienhypertexte"/>
+                <w:noProof/>
+              </w:rPr>
+              <w:t>1.3 Définitions, acronymes et abréviations</w:t>
+            </w:r>
+            <w:r>
+              <w:rPr>
+                <w:noProof/>
+                <w:webHidden/>
+              </w:rPr>
+              <w:tab/>
+            </w:r>
+            <w:r>
+              <w:rPr>
+                <w:noProof/>
+                <w:webHidden/>
+              </w:rPr>
+              <w:fldChar w:fldCharType="begin"/>
+            </w:r>
+            <w:r>
+              <w:rPr>
+                <w:noProof/>
+                <w:webHidden/>
+              </w:rPr>
+              <w:instrText xml:space="preserve"> PAGEREF _Toc531773546 \h </w:instrText>
+            </w:r>
+            <w:r>
+              <w:rPr>
+                <w:noProof/>
+                <w:webHidden/>
+              </w:rPr>
+            </w:r>
+            <w:r>
+              <w:rPr>
+                <w:noProof/>
+                <w:webHidden/>
+              </w:rPr>
+              <w:fldChar w:fldCharType="separate"/>
+            </w:r>
+            <w:r>
+              <w:rPr>
+                <w:noProof/>
+                <w:webHidden/>
+              </w:rPr>
+              <w:t>2</w:t>
+            </w:r>
+            <w:r>
+              <w:rPr>
+                <w:noProof/>
+                <w:webHidden/>
+              </w:rPr>
+              <w:fldChar w:fldCharType="end"/>
+            </w:r>
+          </w:hyperlink>
+        </w:p>
+        <w:p>
+          <w:pPr>
+            <w:pStyle w:val="TM2"/>
+            <w:tabs>
+              <w:tab w:val="right" w:leader="dot" w:pos="9062"/>
+            </w:tabs>
+            <w:rPr>
+              <w:rFonts w:eastAsiaTheme="minorEastAsia"/>
+              <w:noProof/>
+              <w:lang w:eastAsia="fr-BE"/>
+            </w:rPr>
+          </w:pPr>
+          <w:hyperlink w:anchor="_Toc531773547" w:history="1">
+            <w:r>
+              <w:rPr>
+                <w:rStyle w:val="Lienhypertexte"/>
+                <w:noProof/>
+              </w:rPr>
+              <w:t>1.4 Références</w:t>
+            </w:r>
+            <w:r>
+              <w:rPr>
+                <w:noProof/>
+                <w:webHidden/>
+              </w:rPr>
+              <w:tab/>
+            </w:r>
+            <w:r>
+              <w:rPr>
+                <w:noProof/>
+                <w:webHidden/>
+              </w:rPr>
+              <w:fldChar w:fldCharType="begin"/>
+            </w:r>
+            <w:r>
+              <w:rPr>
+                <w:noProof/>
+                <w:webHidden/>
+              </w:rPr>
+              <w:instrText xml:space="preserve"> PAGEREF _Toc531773547 \h </w:instrText>
+            </w:r>
+            <w:r>
+              <w:rPr>
+                <w:noProof/>
+                <w:webHidden/>
+              </w:rPr>
+            </w:r>
+            <w:r>
+              <w:rPr>
+                <w:noProof/>
+                <w:webHidden/>
+              </w:rPr>
+              <w:fldChar w:fldCharType="separate"/>
+            </w:r>
+            <w:r>
+              <w:rPr>
+                <w:noProof/>
+                <w:webHidden/>
+              </w:rPr>
+              <w:t>3</w:t>
+            </w:r>
+            <w:r>
+              <w:rPr>
+                <w:noProof/>
+                <w:webHidden/>
+              </w:rPr>
+              <w:fldChar w:fldCharType="end"/>
+            </w:r>
+          </w:hyperlink>
+        </w:p>
+        <w:p>
+          <w:pPr>
+            <w:pStyle w:val="TM2"/>
+            <w:tabs>
+              <w:tab w:val="right" w:leader="dot" w:pos="9062"/>
+            </w:tabs>
+            <w:rPr>
+              <w:rFonts w:eastAsiaTheme="minorEastAsia"/>
+              <w:noProof/>
+              <w:lang w:eastAsia="fr-BE"/>
+            </w:rPr>
+          </w:pPr>
+          <w:hyperlink w:anchor="_Toc531773548" w:history="1">
+            <w:r>
+              <w:rPr>
+                <w:rStyle w:val="Lienhypertexte"/>
+                <w:noProof/>
+              </w:rPr>
+              <w:t>1.5 Vue d’ensemble</w:t>
+            </w:r>
+            <w:r>
+              <w:rPr>
+                <w:noProof/>
+                <w:webHidden/>
+              </w:rPr>
+              <w:tab/>
+            </w:r>
+            <w:r>
+              <w:rPr>
+                <w:noProof/>
+                <w:webHidden/>
+              </w:rPr>
+              <w:fldChar w:fldCharType="begin"/>
+            </w:r>
+            <w:r>
+              <w:rPr>
+                <w:noProof/>
+                <w:webHidden/>
+              </w:rPr>
+              <w:instrText xml:space="preserve"> PAGEREF _Toc531773548 \h </w:instrText>
+            </w:r>
+            <w:r>
+              <w:rPr>
+                <w:noProof/>
+                <w:webHidden/>
+              </w:rPr>
+            </w:r>
+            <w:r>
+              <w:rPr>
+                <w:noProof/>
+                <w:webHidden/>
+              </w:rPr>
+              <w:fldChar w:fldCharType="separate"/>
+            </w:r>
+            <w:r>
+              <w:rPr>
+                <w:noProof/>
+                <w:webHidden/>
+              </w:rPr>
+              <w:t>3</w:t>
+            </w:r>
+            <w:r>
+              <w:rPr>
+                <w:noProof/>
+                <w:webHidden/>
+              </w:rPr>
+              <w:fldChar w:fldCharType="end"/>
+            </w:r>
+          </w:hyperlink>
+        </w:p>
+        <w:p>
+          <w:pPr>
+            <w:pStyle w:val="TM1"/>
+            <w:tabs>
+              <w:tab w:val="right" w:leader="dot" w:pos="9062"/>
+            </w:tabs>
+            <w:rPr>
+              <w:rFonts w:eastAsiaTheme="minorEastAsia"/>
+              <w:noProof/>
+              <w:lang w:eastAsia="fr-BE"/>
+            </w:rPr>
+          </w:pPr>
+          <w:hyperlink w:anchor="_Toc531773549" w:history="1">
+            <w:r>
+              <w:rPr>
+                <w:rStyle w:val="Lienhypertexte"/>
+                <w:noProof/>
+              </w:rPr>
+              <w:t>2. Description générale</w:t>
+            </w:r>
+            <w:r>
+              <w:rPr>
+                <w:noProof/>
+                <w:webHidden/>
+              </w:rPr>
+              <w:tab/>
+            </w:r>
+            <w:r>
+              <w:rPr>
+                <w:noProof/>
+                <w:webHidden/>
+              </w:rPr>
+              <w:fldChar w:fldCharType="begin"/>
+            </w:r>
+            <w:r>
+              <w:rPr>
+                <w:noProof/>
+                <w:webHidden/>
+              </w:rPr>
+              <w:instrText xml:space="preserve"> PAGEREF _Toc531773549 \h </w:instrText>
+            </w:r>
+            <w:r>
+              <w:rPr>
+                <w:noProof/>
+                <w:webHidden/>
+              </w:rPr>
+            </w:r>
+            <w:r>
+              <w:rPr>
+                <w:noProof/>
+                <w:webHidden/>
+              </w:rPr>
+              <w:fldChar w:fldCharType="separate"/>
+            </w:r>
+            <w:r>
+              <w:rPr>
+                <w:noProof/>
+                <w:webHidden/>
+              </w:rPr>
+              <w:t>3</w:t>
+            </w:r>
+            <w:r>
+              <w:rPr>
+                <w:noProof/>
+                <w:webHidden/>
+              </w:rPr>
+              <w:fldChar w:fldCharType="end"/>
+            </w:r>
+          </w:hyperlink>
+        </w:p>
+        <w:p>
+          <w:pPr>
+            <w:pStyle w:val="TM2"/>
+            <w:tabs>
+              <w:tab w:val="right" w:leader="dot" w:pos="9062"/>
+            </w:tabs>
+            <w:rPr>
+              <w:rFonts w:eastAsiaTheme="minorEastAsia"/>
+              <w:noProof/>
+              <w:lang w:eastAsia="fr-BE"/>
+            </w:rPr>
+          </w:pPr>
+          <w:hyperlink w:anchor="_Toc531773550" w:history="1">
+            <w:r>
+              <w:rPr>
+                <w:rStyle w:val="Lienhypertexte"/>
+                <w:noProof/>
+              </w:rPr>
+              <w:t>2.1 Environnement</w:t>
+            </w:r>
+            <w:r>
+              <w:rPr>
+                <w:noProof/>
+                <w:webHidden/>
+              </w:rPr>
+              <w:tab/>
+            </w:r>
+            <w:r>
+              <w:rPr>
+                <w:noProof/>
+                <w:webHidden/>
+              </w:rPr>
+              <w:fldChar w:fldCharType="begin"/>
+            </w:r>
+            <w:r>
+              <w:rPr>
+                <w:noProof/>
+                <w:webHidden/>
+              </w:rPr>
+              <w:instrText xml:space="preserve"> PAGEREF _Toc531773550 \h </w:instrText>
+            </w:r>
+            <w:r>
+              <w:rPr>
+                <w:noProof/>
+                <w:webHidden/>
+              </w:rPr>
+            </w:r>
+            <w:r>
+              <w:rPr>
+                <w:noProof/>
+                <w:webHidden/>
+              </w:rPr>
+              <w:fldChar w:fldCharType="separate"/>
+            </w:r>
+            <w:r>
+              <w:rPr>
+                <w:noProof/>
+                <w:webHidden/>
+              </w:rPr>
+              <w:t>3</w:t>
+            </w:r>
+            <w:r>
+              <w:rPr>
+                <w:noProof/>
+                <w:webHidden/>
+              </w:rPr>
+              <w:fldChar w:fldCharType="end"/>
+            </w:r>
+          </w:hyperlink>
+        </w:p>
+        <w:p>
+          <w:pPr>
+            <w:pStyle w:val="TM3"/>
+            <w:tabs>
+              <w:tab w:val="right" w:leader="dot" w:pos="9062"/>
+            </w:tabs>
+            <w:rPr>
+              <w:rFonts w:eastAsiaTheme="minorEastAsia"/>
+              <w:noProof/>
+              <w:lang w:eastAsia="fr-BE"/>
+            </w:rPr>
+          </w:pPr>
+          <w:hyperlink w:anchor="_Toc531773551" w:history="1">
+            <w:r>
+              <w:rPr>
+                <w:rStyle w:val="Lienhypertexte"/>
+                <w:noProof/>
+              </w:rPr>
+              <w:t>Les interfaces utilisateurs:</w:t>
+            </w:r>
+            <w:r>
+              <w:rPr>
+                <w:noProof/>
+                <w:webHidden/>
+              </w:rPr>
+              <w:tab/>
+            </w:r>
+            <w:r>
+              <w:rPr>
+                <w:noProof/>
+                <w:webHidden/>
+              </w:rPr>
+              <w:fldChar w:fldCharType="begin"/>
+            </w:r>
+            <w:r>
+              <w:rPr>
+                <w:noProof/>
+                <w:webHidden/>
+              </w:rPr>
+              <w:instrText xml:space="preserve"> PAGEREF _Toc531773551 \h </w:instrText>
+            </w:r>
+            <w:r>
+              <w:rPr>
+                <w:noProof/>
+                <w:webHidden/>
+              </w:rPr>
+            </w:r>
+            <w:r>
+              <w:rPr>
+                <w:noProof/>
+                <w:webHidden/>
+              </w:rPr>
+              <w:fldChar w:fldCharType="separate"/>
+            </w:r>
+            <w:r>
+              <w:rPr>
+                <w:noProof/>
+                <w:webHidden/>
+              </w:rPr>
+              <w:t>3</w:t>
+            </w:r>
+            <w:r>
+              <w:rPr>
+                <w:noProof/>
+                <w:webHidden/>
+              </w:rPr>
+              <w:fldChar w:fldCharType="end"/>
+            </w:r>
+          </w:hyperlink>
+        </w:p>
+        <w:p>
+          <w:pPr>
+            <w:pStyle w:val="TM3"/>
+            <w:tabs>
+              <w:tab w:val="right" w:leader="dot" w:pos="9062"/>
+            </w:tabs>
+            <w:rPr>
+              <w:rFonts w:eastAsiaTheme="minorEastAsia"/>
+              <w:noProof/>
+              <w:lang w:eastAsia="fr-BE"/>
+            </w:rPr>
+          </w:pPr>
+          <w:hyperlink w:anchor="_Toc531773552" w:history="1">
+            <w:r>
+              <w:rPr>
+                <w:rStyle w:val="Lienhypertexte"/>
+                <w:noProof/>
+              </w:rPr>
+              <w:t>Résumé des règles de jeux:</w:t>
+            </w:r>
+            <w:r>
+              <w:rPr>
+                <w:noProof/>
+                <w:webHidden/>
+              </w:rPr>
+              <w:tab/>
+            </w:r>
+            <w:r>
+              <w:rPr>
+                <w:noProof/>
+                <w:webHidden/>
+              </w:rPr>
+              <w:fldChar w:fldCharType="begin"/>
+            </w:r>
+            <w:r>
+              <w:rPr>
+                <w:noProof/>
+                <w:webHidden/>
+              </w:rPr>
+              <w:instrText xml:space="preserve"> PAGEREF _Toc531773552 \h </w:instrText>
+            </w:r>
+            <w:r>
+              <w:rPr>
+                <w:noProof/>
+                <w:webHidden/>
+              </w:rPr>
+            </w:r>
+            <w:r>
+              <w:rPr>
+                <w:noProof/>
+                <w:webHidden/>
+              </w:rPr>
+              <w:fldChar w:fldCharType="separate"/>
+            </w:r>
+            <w:r>
+              <w:rPr>
+                <w:noProof/>
+                <w:webHidden/>
+              </w:rPr>
+              <w:t>5</w:t>
+            </w:r>
+            <w:r>
+              <w:rPr>
+                <w:noProof/>
+                <w:webHidden/>
+              </w:rPr>
+              <w:fldChar w:fldCharType="end"/>
+            </w:r>
+          </w:hyperlink>
+        </w:p>
+        <w:p>
+          <w:pPr>
+            <w:pStyle w:val="TM2"/>
+            <w:tabs>
+              <w:tab w:val="right" w:leader="dot" w:pos="9062"/>
+            </w:tabs>
+            <w:rPr>
+              <w:rFonts w:eastAsiaTheme="minorEastAsia"/>
+              <w:noProof/>
+              <w:lang w:eastAsia="fr-BE"/>
+            </w:rPr>
+          </w:pPr>
+          <w:hyperlink w:anchor="_Toc531773553" w:history="1">
+            <w:r>
+              <w:rPr>
+                <w:rStyle w:val="Lienhypertexte"/>
+                <w:noProof/>
+              </w:rPr>
+              <w:t>2.2 Fonctions / Besoins</w:t>
+            </w:r>
+            <w:r>
+              <w:rPr>
+                <w:noProof/>
+                <w:webHidden/>
+              </w:rPr>
+              <w:tab/>
+            </w:r>
+            <w:r>
+              <w:rPr>
+                <w:noProof/>
+                <w:webHidden/>
+              </w:rPr>
+              <w:fldChar w:fldCharType="begin"/>
+            </w:r>
+            <w:r>
+              <w:rPr>
+                <w:noProof/>
+                <w:webHidden/>
+              </w:rPr>
+              <w:instrText xml:space="preserve"> PAGEREF _Toc531773553 \h </w:instrText>
+            </w:r>
+            <w:r>
+              <w:rPr>
+                <w:noProof/>
+                <w:webHidden/>
+              </w:rPr>
+            </w:r>
+            <w:r>
+              <w:rPr>
+                <w:noProof/>
+                <w:webHidden/>
+              </w:rPr>
+              <w:fldChar w:fldCharType="separate"/>
+            </w:r>
+            <w:r>
+              <w:rPr>
+                <w:noProof/>
+                <w:webHidden/>
+              </w:rPr>
+              <w:t>7</w:t>
+            </w:r>
+            <w:r>
+              <w:rPr>
+                <w:noProof/>
+                <w:webHidden/>
+              </w:rPr>
+              <w:fldChar w:fldCharType="end"/>
+            </w:r>
+          </w:hyperlink>
+        </w:p>
+        <w:p>
+          <w:pPr>
+            <w:pStyle w:val="TM3"/>
+            <w:tabs>
+              <w:tab w:val="right" w:leader="dot" w:pos="9062"/>
+            </w:tabs>
+            <w:rPr>
+              <w:rFonts w:eastAsiaTheme="minorEastAsia"/>
+              <w:noProof/>
+              <w:lang w:eastAsia="fr-BE"/>
+            </w:rPr>
+          </w:pPr>
+          <w:hyperlink w:anchor="_Toc531773554" w:history="1">
+            <w:r>
+              <w:rPr>
+                <w:rStyle w:val="Lienhypertexte"/>
+                <w:noProof/>
+              </w:rPr>
+              <w:t>Besoin Utilisateur</w:t>
+            </w:r>
+            <w:r>
+              <w:rPr>
+                <w:noProof/>
+                <w:webHidden/>
+              </w:rPr>
+              <w:tab/>
+            </w:r>
+            <w:r>
+              <w:rPr>
+                <w:noProof/>
+                <w:webHidden/>
+              </w:rPr>
+              <w:fldChar w:fldCharType="begin"/>
+            </w:r>
+            <w:r>
+              <w:rPr>
+                <w:noProof/>
+                <w:webHidden/>
+              </w:rPr>
+              <w:instrText xml:space="preserve"> PAGEREF _Toc531773554 \h </w:instrText>
+            </w:r>
+            <w:r>
+              <w:rPr>
+                <w:noProof/>
+                <w:webHidden/>
+              </w:rPr>
+            </w:r>
+            <w:r>
+              <w:rPr>
+                <w:noProof/>
+                <w:webHidden/>
+              </w:rPr>
+              <w:fldChar w:fldCharType="separate"/>
+            </w:r>
+            <w:r>
+              <w:rPr>
+                <w:noProof/>
+                <w:webHidden/>
+              </w:rPr>
+              <w:t>7</w:t>
+            </w:r>
+            <w:r>
+              <w:rPr>
+                <w:noProof/>
+                <w:webHidden/>
+              </w:rPr>
+              <w:fldChar w:fldCharType="end"/>
+            </w:r>
+          </w:hyperlink>
+        </w:p>
+        <w:p>
+          <w:pPr>
+            <w:pStyle w:val="TM3"/>
+            <w:tabs>
+              <w:tab w:val="right" w:leader="dot" w:pos="9062"/>
+            </w:tabs>
+            <w:rPr>
+              <w:rFonts w:eastAsiaTheme="minorEastAsia"/>
+              <w:noProof/>
+              <w:lang w:eastAsia="fr-BE"/>
+            </w:rPr>
+          </w:pPr>
+          <w:hyperlink w:anchor="_Toc531773555" w:history="1">
+            <w:r>
+              <w:rPr>
+                <w:rStyle w:val="Lienhypertexte"/>
+                <w:noProof/>
+              </w:rPr>
+              <w:t>Besoin Système</w:t>
+            </w:r>
+            <w:r>
+              <w:rPr>
+                <w:noProof/>
+                <w:webHidden/>
+              </w:rPr>
+              <w:tab/>
+            </w:r>
+            <w:r>
+              <w:rPr>
+                <w:noProof/>
+                <w:webHidden/>
+              </w:rPr>
+              <w:fldChar w:fldCharType="begin"/>
+            </w:r>
+            <w:r>
+              <w:rPr>
+                <w:noProof/>
+                <w:webHidden/>
+              </w:rPr>
+              <w:instrText xml:space="preserve"> PAGEREF _Toc531773555 \h </w:instrText>
+            </w:r>
+            <w:r>
+              <w:rPr>
+                <w:noProof/>
+                <w:webHidden/>
+              </w:rPr>
+            </w:r>
+            <w:r>
+              <w:rPr>
+                <w:noProof/>
+                <w:webHidden/>
+              </w:rPr>
+              <w:fldChar w:fldCharType="separate"/>
+            </w:r>
+            <w:r>
+              <w:rPr>
+                <w:noProof/>
+                <w:webHidden/>
+              </w:rPr>
+              <w:t>8</w:t>
+            </w:r>
+            <w:r>
+              <w:rPr>
+                <w:noProof/>
+                <w:webHidden/>
+              </w:rPr>
+              <w:fldChar w:fldCharType="end"/>
+            </w:r>
+          </w:hyperlink>
+        </w:p>
+        <w:p>
+          <w:pPr>
+            <w:pStyle w:val="TM2"/>
+            <w:tabs>
+              <w:tab w:val="right" w:leader="dot" w:pos="9062"/>
+            </w:tabs>
+            <w:rPr>
+              <w:rFonts w:eastAsiaTheme="minorEastAsia"/>
+              <w:noProof/>
+              <w:lang w:eastAsia="fr-BE"/>
+            </w:rPr>
+          </w:pPr>
+          <w:hyperlink w:anchor="_Toc531773556" w:history="1">
+            <w:r>
+              <w:rPr>
+                <w:rStyle w:val="Lienhypertexte"/>
+                <w:noProof/>
+              </w:rPr>
+              <w:t>2.3 Caractéristiques des utilisateurs</w:t>
+            </w:r>
+            <w:r>
+              <w:rPr>
+                <w:noProof/>
+                <w:webHidden/>
+              </w:rPr>
+              <w:tab/>
+            </w:r>
+            <w:r>
+              <w:rPr>
+                <w:noProof/>
+                <w:webHidden/>
+              </w:rPr>
+              <w:fldChar w:fldCharType="begin"/>
+            </w:r>
+            <w:r>
+              <w:rPr>
+                <w:noProof/>
+                <w:webHidden/>
+              </w:rPr>
+              <w:instrText xml:space="preserve"> PAGEREF _Toc531773556 \h </w:instrText>
+            </w:r>
+            <w:r>
+              <w:rPr>
+                <w:noProof/>
+                <w:webHidden/>
+              </w:rPr>
+            </w:r>
+            <w:r>
+              <w:rPr>
+                <w:noProof/>
+                <w:webHidden/>
+              </w:rPr>
+              <w:fldChar w:fldCharType="separate"/>
+            </w:r>
+            <w:r>
+              <w:rPr>
+                <w:noProof/>
+                <w:webHidden/>
+              </w:rPr>
+              <w:t>8</w:t>
+            </w:r>
+            <w:r>
+              <w:rPr>
+                <w:noProof/>
+                <w:webHidden/>
+              </w:rPr>
+              <w:fldChar w:fldCharType="end"/>
+            </w:r>
+          </w:hyperlink>
+        </w:p>
+        <w:p>
+          <w:pPr>
+            <w:pStyle w:val="TM2"/>
+            <w:tabs>
+              <w:tab w:val="right" w:leader="dot" w:pos="9062"/>
+            </w:tabs>
+            <w:rPr>
+              <w:rFonts w:eastAsiaTheme="minorEastAsia"/>
+              <w:noProof/>
+              <w:lang w:eastAsia="fr-BE"/>
+            </w:rPr>
+          </w:pPr>
+          <w:hyperlink w:anchor="_Toc531773557" w:history="1">
+            <w:r>
+              <w:rPr>
+                <w:rStyle w:val="Lienhypertexte"/>
+                <w:noProof/>
+              </w:rPr>
+              <w:t>2.4 Contraintes</w:t>
+            </w:r>
+            <w:r>
+              <w:rPr>
+                <w:noProof/>
+                <w:webHidden/>
+              </w:rPr>
+              <w:tab/>
+            </w:r>
+            <w:r>
+              <w:rPr>
+                <w:noProof/>
+                <w:webHidden/>
+              </w:rPr>
+              <w:fldChar w:fldCharType="begin"/>
+            </w:r>
+            <w:r>
+              <w:rPr>
+                <w:noProof/>
+                <w:webHidden/>
+              </w:rPr>
+              <w:instrText xml:space="preserve"> PAGEREF _Toc531773557 \h </w:instrText>
+            </w:r>
+            <w:r>
+              <w:rPr>
+                <w:noProof/>
+                <w:webHidden/>
+              </w:rPr>
+            </w:r>
+            <w:r>
+              <w:rPr>
+                <w:noProof/>
+                <w:webHidden/>
+              </w:rPr>
+              <w:fldChar w:fldCharType="separate"/>
+            </w:r>
+            <w:r>
+              <w:rPr>
+                <w:noProof/>
+                <w:webHidden/>
+              </w:rPr>
+              <w:t>9</w:t>
+            </w:r>
+            <w:r>
+              <w:rPr>
+                <w:noProof/>
+                <w:webHidden/>
+              </w:rPr>
+              <w:fldChar w:fldCharType="end"/>
+            </w:r>
+          </w:hyperlink>
+        </w:p>
+        <w:p>
+          <w:pPr>
+            <w:pStyle w:val="TM2"/>
+            <w:tabs>
+              <w:tab w:val="right" w:leader="dot" w:pos="9062"/>
+            </w:tabs>
+            <w:rPr>
+              <w:rFonts w:eastAsiaTheme="minorEastAsia"/>
+              <w:noProof/>
+              <w:lang w:eastAsia="fr-BE"/>
+            </w:rPr>
+          </w:pPr>
+          <w:hyperlink w:anchor="_Toc531773558" w:history="1">
+            <w:r>
+              <w:rPr>
+                <w:rStyle w:val="Lienhypertexte"/>
+                <w:noProof/>
+              </w:rPr>
+              <w:t>2.5 Hypothèses et dépendances</w:t>
+            </w:r>
+            <w:r>
+              <w:rPr>
+                <w:noProof/>
+                <w:webHidden/>
+              </w:rPr>
+              <w:tab/>
+            </w:r>
+            <w:r>
+              <w:rPr>
+                <w:noProof/>
+                <w:webHidden/>
+              </w:rPr>
+              <w:fldChar w:fldCharType="begin"/>
+            </w:r>
+            <w:r>
+              <w:rPr>
+                <w:noProof/>
+                <w:webHidden/>
+              </w:rPr>
+              <w:instrText xml:space="preserve"> PAGEREF _Toc531773558 \h </w:instrText>
+            </w:r>
+            <w:r>
+              <w:rPr>
+                <w:noProof/>
+                <w:webHidden/>
+              </w:rPr>
+            </w:r>
+            <w:r>
+              <w:rPr>
+                <w:noProof/>
+                <w:webHidden/>
+              </w:rPr>
+              <w:fldChar w:fldCharType="separate"/>
+            </w:r>
+            <w:r>
+              <w:rPr>
+                <w:noProof/>
+                <w:webHidden/>
+              </w:rPr>
+              <w:t>9</w:t>
+            </w:r>
+            <w:r>
+              <w:rPr>
+                <w:noProof/>
+                <w:webHidden/>
+              </w:rPr>
+              <w:fldChar w:fldCharType="end"/>
+            </w:r>
+          </w:hyperlink>
+        </w:p>
+        <w:p>
+          <w:pPr>
+            <w:pStyle w:val="TM1"/>
+            <w:tabs>
+              <w:tab w:val="right" w:leader="dot" w:pos="9062"/>
+            </w:tabs>
+            <w:rPr>
+              <w:rFonts w:eastAsiaTheme="minorEastAsia"/>
+              <w:noProof/>
+              <w:lang w:eastAsia="fr-BE"/>
+            </w:rPr>
+          </w:pPr>
+          <w:hyperlink w:anchor="_Toc531773559" w:history="1">
+            <w:r>
+              <w:rPr>
+                <w:rStyle w:val="Lienhypertexte"/>
+                <w:noProof/>
+              </w:rPr>
+              <w:t>3. Exigences spécifiques</w:t>
+            </w:r>
+            <w:r>
+              <w:rPr>
+                <w:noProof/>
+                <w:webHidden/>
+              </w:rPr>
+              <w:tab/>
+            </w:r>
+            <w:r>
+              <w:rPr>
+                <w:noProof/>
+                <w:webHidden/>
+              </w:rPr>
+              <w:fldChar w:fldCharType="begin"/>
+            </w:r>
+            <w:r>
+              <w:rPr>
+                <w:noProof/>
+                <w:webHidden/>
+              </w:rPr>
+              <w:instrText xml:space="preserve"> PAGEREF _Toc531773559 \h </w:instrText>
+            </w:r>
+            <w:r>
+              <w:rPr>
+                <w:noProof/>
+                <w:webHidden/>
+              </w:rPr>
+            </w:r>
+            <w:r>
+              <w:rPr>
+                <w:noProof/>
+                <w:webHidden/>
+              </w:rPr>
+              <w:fldChar w:fldCharType="separate"/>
+            </w:r>
+            <w:r>
+              <w:rPr>
+                <w:noProof/>
+                <w:webHidden/>
+              </w:rPr>
+              <w:t>9</w:t>
+            </w:r>
+            <w:r>
+              <w:rPr>
+                <w:noProof/>
+                <w:webHidden/>
+              </w:rPr>
+              <w:fldChar w:fldCharType="end"/>
+            </w:r>
+          </w:hyperlink>
+        </w:p>
+        <w:p>
+          <w:pPr>
+            <w:pStyle w:val="TM1"/>
+            <w:tabs>
+              <w:tab w:val="right" w:leader="dot" w:pos="9062"/>
+            </w:tabs>
+            <w:rPr>
+              <w:rFonts w:eastAsiaTheme="minorEastAsia"/>
+              <w:noProof/>
+              <w:lang w:eastAsia="fr-BE"/>
+            </w:rPr>
+          </w:pPr>
+          <w:hyperlink w:anchor="_Toc531773560" w:history="1">
+            <w:r>
+              <w:rPr>
+                <w:rStyle w:val="Lienhypertexte"/>
+                <w:noProof/>
+              </w:rPr>
+              <w:t>4. historique</w:t>
+            </w:r>
+            <w:r>
+              <w:rPr>
+                <w:noProof/>
+                <w:webHidden/>
+              </w:rPr>
+              <w:tab/>
+            </w:r>
+            <w:r>
+              <w:rPr>
+                <w:noProof/>
+                <w:webHidden/>
+              </w:rPr>
+              <w:fldChar w:fldCharType="begin"/>
+            </w:r>
+            <w:r>
+              <w:rPr>
+                <w:noProof/>
+                <w:webHidden/>
+              </w:rPr>
+              <w:instrText xml:space="preserve"> PAGEREF _Toc531773560 \h </w:instrText>
+            </w:r>
+            <w:r>
+              <w:rPr>
+                <w:noProof/>
+                <w:webHidden/>
+              </w:rPr>
+            </w:r>
+            <w:r>
+              <w:rPr>
+                <w:noProof/>
+                <w:webHidden/>
+              </w:rPr>
+              <w:fldChar w:fldCharType="separate"/>
+            </w:r>
+            <w:r>
+              <w:rPr>
+                <w:noProof/>
+                <w:webHidden/>
+              </w:rPr>
+              <w:t>9</w:t>
+            </w:r>
+            <w:r>
+              <w:rPr>
+                <w:noProof/>
+                <w:webHidden/>
+              </w:rPr>
+              <w:fldChar w:fldCharType="end"/>
+            </w:r>
+          </w:hyperlink>
+        </w:p>
+        <w:p>
+          <w:pPr>
+            <w:pStyle w:val="TM2"/>
+            <w:tabs>
+              <w:tab w:val="right" w:leader="dot" w:pos="9062"/>
+            </w:tabs>
+            <w:rPr>
+              <w:rFonts w:eastAsiaTheme="minorEastAsia"/>
+              <w:noProof/>
+              <w:lang w:eastAsia="fr-BE"/>
+            </w:rPr>
+          </w:pPr>
+          <w:hyperlink w:anchor="_Toc531773561" w:history="1">
+            <w:r>
+              <w:rPr>
+                <w:rStyle w:val="Lienhypertexte"/>
+                <w:noProof/>
+              </w:rPr>
+              <w:t>Spécialités / role des individus :</w:t>
+            </w:r>
+            <w:r>
+              <w:rPr>
+                <w:noProof/>
+                <w:webHidden/>
+              </w:rPr>
+              <w:tab/>
+            </w:r>
+            <w:r>
+              <w:rPr>
+                <w:noProof/>
+                <w:webHidden/>
+              </w:rPr>
+              <w:fldChar w:fldCharType="begin"/>
+            </w:r>
+            <w:r>
+              <w:rPr>
+                <w:noProof/>
+                <w:webHidden/>
+              </w:rPr>
+              <w:instrText xml:space="preserve"> PAGEREF _Toc531773561 \h </w:instrText>
+            </w:r>
+            <w:r>
+              <w:rPr>
+                <w:noProof/>
+                <w:webHidden/>
+              </w:rPr>
+            </w:r>
+            <w:r>
+              <w:rPr>
+                <w:noProof/>
+                <w:webHidden/>
+              </w:rPr>
+              <w:fldChar w:fldCharType="separate"/>
+            </w:r>
+            <w:r>
+              <w:rPr>
+                <w:noProof/>
+                <w:webHidden/>
+              </w:rPr>
+              <w:t>10</w:t>
+            </w:r>
+            <w:r>
+              <w:rPr>
+                <w:noProof/>
+                <w:webHidden/>
+              </w:rPr>
+              <w:fldChar w:fldCharType="end"/>
+            </w:r>
+          </w:hyperlink>
+        </w:p>
+        <w:p>
+          <w:pPr>
+            <w:pStyle w:val="TM2"/>
+            <w:tabs>
+              <w:tab w:val="right" w:leader="dot" w:pos="9062"/>
+            </w:tabs>
+            <w:rPr>
+              <w:rFonts w:eastAsiaTheme="minorEastAsia"/>
+              <w:noProof/>
+              <w:lang w:eastAsia="fr-BE"/>
+            </w:rPr>
+          </w:pPr>
+          <w:hyperlink w:anchor="_Toc531773562" w:history="1">
+            <w:r>
+              <w:rPr>
+                <w:rStyle w:val="Lienhypertexte"/>
+                <w:noProof/>
+              </w:rPr>
+              <w:t>Historique de fichiers:</w:t>
+            </w:r>
+            <w:r>
+              <w:rPr>
+                <w:noProof/>
+                <w:webHidden/>
+              </w:rPr>
+              <w:tab/>
+            </w:r>
+            <w:r>
+              <w:rPr>
+                <w:noProof/>
+                <w:webHidden/>
+              </w:rPr>
+              <w:fldChar w:fldCharType="begin"/>
+            </w:r>
+            <w:r>
+              <w:rPr>
+                <w:noProof/>
+                <w:webHidden/>
+              </w:rPr>
+              <w:instrText xml:space="preserve"> PAGEREF _Toc531773562 \h </w:instrText>
+            </w:r>
+            <w:r>
+              <w:rPr>
+                <w:noProof/>
+                <w:webHidden/>
+              </w:rPr>
+            </w:r>
+            <w:r>
+              <w:rPr>
+                <w:noProof/>
+                <w:webHidden/>
+              </w:rPr>
+              <w:fldChar w:fldCharType="separate"/>
+            </w:r>
+            <w:r>
+              <w:rPr>
+                <w:noProof/>
+                <w:webHidden/>
+              </w:rPr>
+              <w:t>10</w:t>
+            </w:r>
+            <w:r>
+              <w:rPr>
+                <w:noProof/>
+                <w:webHidden/>
+              </w:rPr>
+              <w:fldChar w:fldCharType="end"/>
+            </w:r>
+          </w:hyperlink>
+        </w:p>
+        <w:p>
+          <w:pPr>
+            <w:pStyle w:val="TM2"/>
+            <w:tabs>
+              <w:tab w:val="right" w:leader="dot" w:pos="9062"/>
+            </w:tabs>
+            <w:rPr>
+              <w:rFonts w:eastAsiaTheme="minorEastAsia"/>
+              <w:noProof/>
+              <w:lang w:eastAsia="fr-BE"/>
+            </w:rPr>
+          </w:pPr>
+          <w:hyperlink w:anchor="_Toc531773563" w:history="1">
+            <w:r>
+              <w:rPr>
+                <w:rStyle w:val="Lienhypertexte"/>
+                <w:noProof/>
+              </w:rPr>
+              <w:t>Historique de présences aux réunions :</w:t>
+            </w:r>
+            <w:r>
+              <w:rPr>
+                <w:noProof/>
+                <w:webHidden/>
+              </w:rPr>
+              <w:tab/>
+            </w:r>
+            <w:r>
+              <w:rPr>
+                <w:noProof/>
+                <w:webHidden/>
+              </w:rPr>
+              <w:fldChar w:fldCharType="begin"/>
+            </w:r>
+            <w:r>
+              <w:rPr>
+                <w:noProof/>
+                <w:webHidden/>
+              </w:rPr>
+              <w:instrText xml:space="preserve"> PAGEREF _Toc531773563 \h </w:instrText>
+            </w:r>
+            <w:r>
+              <w:rPr>
+                <w:noProof/>
+                <w:webHidden/>
+              </w:rPr>
+            </w:r>
+            <w:r>
+              <w:rPr>
+                <w:noProof/>
+                <w:webHidden/>
+              </w:rPr>
+              <w:fldChar w:fldCharType="separate"/>
+            </w:r>
+            <w:r>
+              <w:rPr>
+                <w:noProof/>
+                <w:webHidden/>
+              </w:rPr>
+              <w:t>10</w:t>
+            </w:r>
+            <w:r>
+              <w:rPr>
+                <w:noProof/>
+                <w:webHidden/>
+              </w:rPr>
+              <w:fldChar w:fldCharType="end"/>
+            </w:r>
+          </w:hyperlink>
+        </w:p>
+        <w:p>
+          <w:pPr>
+            <w:pStyle w:val="TM1"/>
+            <w:tabs>
+              <w:tab w:val="right" w:leader="dot" w:pos="9062"/>
+            </w:tabs>
+            <w:rPr>
+              <w:rFonts w:eastAsiaTheme="minorEastAsia"/>
+              <w:noProof/>
+              <w:lang w:eastAsia="fr-BE"/>
+            </w:rPr>
+          </w:pPr>
+          <w:hyperlink w:anchor="_Toc531773564" w:history="1">
+            <w:r>
+              <w:rPr>
+                <w:rStyle w:val="Lienhypertexte"/>
+                <w:noProof/>
+              </w:rPr>
+              <w:t>5. Annexes</w:t>
+            </w:r>
+            <w:r>
+              <w:rPr>
+                <w:noProof/>
+                <w:webHidden/>
+              </w:rPr>
+              <w:tab/>
+            </w:r>
+            <w:r>
+              <w:rPr>
+                <w:noProof/>
+                <w:webHidden/>
+              </w:rPr>
+              <w:fldChar w:fldCharType="begin"/>
+            </w:r>
+            <w:r>
+              <w:rPr>
+                <w:noProof/>
+                <w:webHidden/>
+              </w:rPr>
+              <w:instrText xml:space="preserve"> PAGEREF _Toc531773564 \h </w:instrText>
+            </w:r>
+            <w:r>
+              <w:rPr>
+                <w:noProof/>
+                <w:webHidden/>
+              </w:rPr>
+            </w:r>
+            <w:r>
+              <w:rPr>
+                <w:noProof/>
+                <w:webHidden/>
+              </w:rPr>
+              <w:fldChar w:fldCharType="separate"/>
+            </w:r>
+            <w:r>
+              <w:rPr>
+                <w:noProof/>
+                <w:webHidden/>
+              </w:rPr>
+              <w:t>11</w:t>
+            </w:r>
+            <w:r>
+              <w:rPr>
+                <w:noProof/>
+                <w:webHidden/>
+              </w:rPr>
+              <w:fldChar w:fldCharType="end"/>
+            </w:r>
+          </w:hyperlink>
+        </w:p>
+        <w:p>
+          <w:pPr>
+            <w:pStyle w:val="TM1"/>
+            <w:tabs>
+              <w:tab w:val="right" w:leader="dot" w:pos="9062"/>
+            </w:tabs>
+            <w:rPr>
+              <w:rFonts w:eastAsiaTheme="minorEastAsia"/>
+              <w:noProof/>
+              <w:lang w:eastAsia="fr-BE"/>
+            </w:rPr>
+          </w:pPr>
+          <w:hyperlink w:anchor="_Toc531773565" w:history="1">
+            <w:r>
+              <w:rPr>
+                <w:rStyle w:val="Lienhypertexte"/>
+                <w:noProof/>
+              </w:rPr>
+              <w:t>6. Index</w:t>
+            </w:r>
+            <w:r>
+              <w:rPr>
+                <w:noProof/>
+                <w:webHidden/>
+              </w:rPr>
+              <w:tab/>
+            </w:r>
+            <w:r>
+              <w:rPr>
+                <w:noProof/>
+                <w:webHidden/>
+              </w:rPr>
+              <w:fldChar w:fldCharType="begin"/>
+            </w:r>
+            <w:r>
+              <w:rPr>
+                <w:noProof/>
+                <w:webHidden/>
+              </w:rPr>
+              <w:instrText xml:space="preserve"> PAGEREF _Toc531773565 \h </w:instrText>
+            </w:r>
+            <w:r>
+              <w:rPr>
+                <w:noProof/>
+                <w:webHidden/>
+              </w:rPr>
+            </w:r>
+            <w:r>
+              <w:rPr>
+                <w:noProof/>
+                <w:webHidden/>
+              </w:rPr>
+              <w:fldChar w:fldCharType="separate"/>
+            </w:r>
+            <w:r>
+              <w:rPr>
+                <w:noProof/>
+                <w:webHidden/>
+              </w:rPr>
+              <w:t>13</w:t>
+            </w:r>
+            <w:r>
+              <w:rPr>
+                <w:noProof/>
+                <w:webHidden/>
+              </w:rPr>
+              <w:fldChar w:fldCharType="end"/>
+            </w:r>
+          </w:hyperlink>
+        </w:p>
+        <w:p>
+          <w:r>
+            <w:rPr>
+              <w:b/>
+              <w:bCs/>
+              <w:lang w:val="fr-FR"/>
+            </w:rPr>
+            <w:fldChar w:fldCharType="end"/>
+          </w:r>
+        </w:p>
+      </w:sdtContent>
+    </w:sdt>
     <w:p>
       <w:pPr>
         <w:pStyle w:val="Titre1"/>
       </w:pPr>
+    </w:p>
+    <w:p>
+      <w:pPr>
+        <w:pStyle w:val="Titre1"/>
+      </w:pPr>
+    </w:p>
+    <w:p>
+      <w:pPr>
+        <w:pStyle w:val="Titre1"/>
+      </w:pPr>
+      <w:bookmarkStart w:id="1" w:name="_Toc531773543"/>
       <w:r>
         <w:t>1. Introduction</w:t>
       </w:r>
+      <w:bookmarkEnd w:id="1"/>
     </w:p>
     <w:p>
       <w:pPr>
         <w:pStyle w:val="Titre2"/>
       </w:pPr>
+      <w:bookmarkStart w:id="2" w:name="_Toc531773544"/>
       <w:r>
         <w:t>1.1 Objet</w:t>
       </w:r>
+      <w:bookmarkEnd w:id="2"/>
     </w:p>
     <w:p>
       <w:r>
@@ -591,10 +2333,12 @@
       <w:r>
         <w:t xml:space="preserve">Ce document est </w:t>
       </w:r>
+      <w:proofErr w:type="spellStart"/>
       <w:proofErr w:type="gramStart"/>
       <w:r>
         <w:t>a</w:t>
       </w:r>
+      <w:proofErr w:type="spellEnd"/>
       <w:proofErr w:type="gramEnd"/>
       <w:r>
         <w:t xml:space="preserve"> </w:t>
@@ -631,9 +2375,11 @@
       <w:pPr>
         <w:pStyle w:val="Titre2"/>
       </w:pPr>
+      <w:bookmarkStart w:id="3" w:name="_Toc531773545"/>
       <w:r>
         <w:t>1.2 Portée</w:t>
       </w:r>
+      <w:bookmarkEnd w:id="3"/>
     </w:p>
     <w:p>
       <w:r>
@@ -685,12 +2431,10 @@
       <w:r>
         <w:t xml:space="preserve"> Sert </w:t>
       </w:r>
-      <w:proofErr w:type="spellStart"/>
       <w:proofErr w:type="gramStart"/>
       <w:r>
         <w:t>a</w:t>
       </w:r>
-      <w:proofErr w:type="spellEnd"/>
       <w:proofErr w:type="gramEnd"/>
       <w:r>
         <w:t xml:space="preserve"> la </w:t>
@@ -713,9 +2457,11 @@
       <w:pPr>
         <w:pStyle w:val="Titre2"/>
       </w:pPr>
+      <w:bookmarkStart w:id="4" w:name="_Toc531773546"/>
       <w:r>
         <w:t>1.3 Définitions, acronymes et abréviations</w:t>
       </w:r>
+      <w:bookmarkEnd w:id="4"/>
     </w:p>
     <w:p>
       <w:r>
@@ -872,19 +2618,13 @@
             </w:r>
             <w:proofErr w:type="spellEnd"/>
             <w:r>
-              <w:t xml:space="preserve"> opposé du tableau </w:t>
-            </w:r>
-            <w:r>
-              <w:t xml:space="preserve">aussi se </w:t>
+              <w:t xml:space="preserve"> opposé du tableau aussi se </w:t>
             </w:r>
             <w:r>
               <w:t>transformer</w:t>
             </w:r>
             <w:r>
-              <w:t xml:space="preserve"> </w:t>
-            </w:r>
-            <w:r>
-              <w:t>en Tour,</w:t>
+              <w:t xml:space="preserve"> en Tour,</w:t>
             </w:r>
             <w:r>
               <w:t xml:space="preserve"> </w:t>
@@ -1242,19 +2982,7 @@
           </w:tcPr>
           <w:p>
             <w:r>
-              <w:t xml:space="preserve">PE se </w:t>
-            </w:r>
-            <w:r>
-              <w:t>déplaçant</w:t>
-            </w:r>
-            <w:r>
-              <w:t xml:space="preserve"> </w:t>
-            </w:r>
-            <w:r>
-              <w:t>que diagonalement mais</w:t>
-            </w:r>
-            <w:r>
-              <w:t xml:space="preserve"> sur autant de cases que souhaité</w:t>
+              <w:t>PE se déplaçant que diagonalement mais sur autant de cases que souhaité</w:t>
             </w:r>
           </w:p>
         </w:tc>
@@ -1316,7 +3044,6 @@
                 <w:b/>
                 <w:u w:val="single"/>
               </w:rPr>
-              <w:lastRenderedPageBreak/>
               <w:t>Chancellier</w:t>
             </w:r>
             <w:proofErr w:type="spellEnd"/>
@@ -1335,16 +3062,7 @@
           </w:tcPr>
           <w:p>
             <w:r>
-              <w:t xml:space="preserve"> Combine les pouvoirs de </w:t>
-            </w:r>
-            <w:r>
-              <w:t xml:space="preserve">tour </w:t>
-            </w:r>
-            <w:r>
-              <w:t>et</w:t>
-            </w:r>
-            <w:r>
-              <w:t xml:space="preserve"> chevalier</w:t>
+              <w:t xml:space="preserve"> Combine les pouvoirs de tour et chevalier</w:t>
             </w:r>
           </w:p>
         </w:tc>
@@ -1488,10 +3206,7 @@
               <w:t>nouveautés</w:t>
             </w:r>
             <w:r>
-              <w:t xml:space="preserve"> </w:t>
-            </w:r>
-            <w:r>
-              <w:t>du brouillard de guerre sur le plateau.</w:t>
+              <w:t xml:space="preserve"> du brouillard de guerre sur le plateau.</w:t>
             </w:r>
           </w:p>
         </w:tc>
@@ -1511,6 +3226,7 @@
             </w:pPr>
             <w:proofErr w:type="spellStart"/>
             <w:r>
+              <w:lastRenderedPageBreak/>
               <w:t>Antichess</w:t>
             </w:r>
             <w:proofErr w:type="spellEnd"/>
@@ -1538,10 +3254,7 @@
           </w:tcPr>
           <w:p>
             <w:r>
-              <w:t xml:space="preserve">Variante des échecs classiques. </w:t>
-            </w:r>
-            <w:r>
-              <w:t xml:space="preserve">Change les règles, </w:t>
+              <w:t xml:space="preserve">Variante des échecs classiques. Change les règles, </w:t>
             </w:r>
             <w:r>
               <w:t>dorénavant</w:t>
@@ -1667,9 +3380,11 @@
       <w:pPr>
         <w:pStyle w:val="Titre2"/>
       </w:pPr>
+      <w:bookmarkStart w:id="5" w:name="_Toc531773547"/>
       <w:r>
         <w:t>1.4 Références</w:t>
       </w:r>
+      <w:bookmarkEnd w:id="5"/>
     </w:p>
     <w:p>
       <w:r>
@@ -1714,7 +3429,7 @@
       </w:r>
     </w:p>
     <w:p>
-      <w:hyperlink r:id="rId8" w:history="1">
+      <w:hyperlink r:id="rId9" w:history="1">
         <w:r>
           <w:rPr>
             <w:rStyle w:val="Lienhypertexte"/>
@@ -1769,7 +3484,7 @@
       </w:r>
     </w:p>
     <w:p>
-      <w:hyperlink r:id="rId9" w:history="1">
+      <w:hyperlink r:id="rId10" w:history="1">
         <w:r>
           <w:rPr>
             <w:rStyle w:val="Lienhypertexte"/>
@@ -1814,7 +3529,7 @@
       </w:r>
     </w:p>
     <w:p>
-      <w:hyperlink r:id="rId10" w:history="1">
+      <w:hyperlink r:id="rId11" w:history="1">
         <w:r>
           <w:rPr>
             <w:rStyle w:val="Lienhypertexte"/>
@@ -1828,9 +3543,11 @@
       <w:pPr>
         <w:pStyle w:val="Titre2"/>
       </w:pPr>
+      <w:bookmarkStart w:id="6" w:name="_Toc531773548"/>
       <w:r>
         <w:t>1.5 Vue d’ensemble</w:t>
       </w:r>
+      <w:bookmarkEnd w:id="6"/>
     </w:p>
     <w:p>
       <w:r>
@@ -1841,17 +3558,21 @@
       <w:pPr>
         <w:pStyle w:val="Titre1"/>
       </w:pPr>
+      <w:bookmarkStart w:id="7" w:name="_Toc531773549"/>
       <w:r>
         <w:t>2. Description générale</w:t>
       </w:r>
+      <w:bookmarkEnd w:id="7"/>
     </w:p>
     <w:p>
       <w:pPr>
         <w:pStyle w:val="Titre2"/>
       </w:pPr>
+      <w:bookmarkStart w:id="8" w:name="_Toc531773550"/>
       <w:r>
         <w:t>2.1 Environnement</w:t>
       </w:r>
+      <w:bookmarkEnd w:id="8"/>
     </w:p>
     <w:p>
       <w:r>
@@ -1866,6 +3587,7 @@
       <w:pPr>
         <w:pStyle w:val="Titre3"/>
       </w:pPr>
+      <w:bookmarkStart w:id="9" w:name="_Toc531773551"/>
       <w:r>
         <w:t>Les interfaces </w:t>
       </w:r>
@@ -1873,6 +3595,7 @@
       <w:r>
         <w:t>utilisateurs:</w:t>
       </w:r>
+      <w:bookmarkEnd w:id="9"/>
       <w:proofErr w:type="gramEnd"/>
     </w:p>
     <w:p>
@@ -1904,6 +3627,7 @@
         <w:rPr>
           <w:noProof/>
         </w:rPr>
+        <w:lastRenderedPageBreak/>
         <w:drawing>
           <wp:inline distT="0" distB="0" distL="0" distR="0">
             <wp:extent cx="4514850" cy="1504950"/>
@@ -1920,7 +3644,7 @@
                     <pic:cNvPicPr/>
                   </pic:nvPicPr>
                   <pic:blipFill rotWithShape="1">
-                    <a:blip r:embed="rId11" cstate="print">
+                    <a:blip r:embed="rId12" cstate="print">
                       <a:extLst>
                         <a:ext uri="{28A0092B-C50C-407E-A947-70E740481C1C}">
                           <a14:useLocalDpi xmlns:a14="http://schemas.microsoft.com/office/drawing/2010/main" val="0"/>
@@ -1993,7 +3717,7 @@
                     <pic:cNvPicPr/>
                   </pic:nvPicPr>
                   <pic:blipFill rotWithShape="1">
-                    <a:blip r:embed="rId11" cstate="print">
+                    <a:blip r:embed="rId12" cstate="print">
                       <a:extLst>
                         <a:ext uri="{28A0092B-C50C-407E-A947-70E740481C1C}">
                           <a14:useLocalDpi xmlns:a14="http://schemas.microsoft.com/office/drawing/2010/main" val="0"/>
@@ -2054,7 +3778,7 @@
                     <pic:cNvPicPr/>
                   </pic:nvPicPr>
                   <pic:blipFill rotWithShape="1">
-                    <a:blip r:embed="rId11" cstate="print">
+                    <a:blip r:embed="rId12" cstate="print">
                       <a:extLst>
                         <a:ext uri="{28A0092B-C50C-407E-A947-70E740481C1C}">
                           <a14:useLocalDpi xmlns:a14="http://schemas.microsoft.com/office/drawing/2010/main" val="0"/>
@@ -2123,7 +3847,7 @@
                     <pic:cNvPicPr/>
                   </pic:nvPicPr>
                   <pic:blipFill rotWithShape="1">
-                    <a:blip r:embed="rId12" cstate="print">
+                    <a:blip r:embed="rId13" cstate="print">
                       <a:extLst>
                         <a:ext uri="{28A0092B-C50C-407E-A947-70E740481C1C}">
                           <a14:useLocalDpi xmlns:a14="http://schemas.microsoft.com/office/drawing/2010/main" val="0"/>
@@ -2185,7 +3909,7 @@
                     <pic:cNvPicPr/>
                   </pic:nvPicPr>
                   <pic:blipFill rotWithShape="1">
-                    <a:blip r:embed="rId13" cstate="print">
+                    <a:blip r:embed="rId14" cstate="print">
                       <a:extLst>
                         <a:ext uri="{28A0092B-C50C-407E-A947-70E740481C1C}">
                           <a14:useLocalDpi xmlns:a14="http://schemas.microsoft.com/office/drawing/2010/main" val="0"/>
@@ -2224,28 +3948,208 @@
       <w:pPr>
         <w:pStyle w:val="Titre3"/>
       </w:pPr>
+      <w:bookmarkStart w:id="10" w:name="_Toc531773552"/>
       <w:r>
         <w:t xml:space="preserve">Résumé des règles de </w:t>
       </w:r>
       <w:proofErr w:type="gramStart"/>
       <w:r>
-        <w:t>jeux</w:t>
-      </w:r>
-      <w:r>
-        <w:t>:</w:t>
-      </w:r>
+        <w:t>jeux:</w:t>
+      </w:r>
+      <w:bookmarkEnd w:id="10"/>
       <w:proofErr w:type="gramEnd"/>
     </w:p>
     <w:p>
       <w:pPr>
         <w:pStyle w:val="Titre4"/>
+        <w:rPr>
+          <w:color w:val="FF0000"/>
+        </w:rPr>
       </w:pPr>
       <w:r>
+        <w:rPr>
+          <w:color w:val="FF0000"/>
+        </w:rPr>
         <w:t>Chess Classique :</w:t>
       </w:r>
     </w:p>
+    <w:p>
+      <w:r>
+        <w:t>Plateau de 8x8 cases.</w:t>
+      </w:r>
+    </w:p>
     <w:p/>
+    <w:p>
+      <w:r>
+        <w:t xml:space="preserve">Le but : prendre le roi adverse ou le mettre en tel position qu’il ne puisse plus </w:t>
+      </w:r>
+      <w:proofErr w:type="gramStart"/>
+      <w:r>
+        <w:t>bougé</w:t>
+      </w:r>
+      <w:proofErr w:type="gramEnd"/>
+      <w:r>
+        <w:t xml:space="preserve"> sans se faire prendre.</w:t>
+      </w:r>
+    </w:p>
     <w:p/>
+    <w:p>
+      <w:r>
+        <w:t>Le principe général :</w:t>
+      </w:r>
+    </w:p>
+    <w:p>
+      <w:r>
+        <w:lastRenderedPageBreak/>
+        <w:t xml:space="preserve">Les joueurs déplacent tour-à-tour </w:t>
+      </w:r>
+      <w:proofErr w:type="gramStart"/>
+      <w:r>
+        <w:t>une PE</w:t>
+      </w:r>
+      <w:proofErr w:type="gramEnd"/>
+      <w:r>
+        <w:t xml:space="preserve"> leur appartenant, selon les déplacement possibles de cette PE. On ne peut pas traverser des PE/sauter par-dessus et une case ne peut être occupé que par 1 seul e </w:t>
+      </w:r>
+      <w:proofErr w:type="gramStart"/>
+      <w:r>
+        <w:t>PE .</w:t>
+      </w:r>
+      <w:proofErr w:type="gramEnd"/>
+      <w:r>
+        <w:t xml:space="preserve"> Si </w:t>
+      </w:r>
+      <w:proofErr w:type="gramStart"/>
+      <w:r>
+        <w:t>une PE</w:t>
+      </w:r>
+      <w:proofErr w:type="gramEnd"/>
+      <w:r>
+        <w:t xml:space="preserve"> </w:t>
+      </w:r>
+      <w:r>
+        <w:t>atterrit</w:t>
+      </w:r>
+      <w:r>
+        <w:t xml:space="preserve"> sur une</w:t>
+      </w:r>
+      <w:r>
+        <w:t xml:space="preserve"> case occupé par une PE adverse elle capture la PE </w:t>
+      </w:r>
+      <w:proofErr w:type="spellStart"/>
+      <w:r>
+        <w:t>adverce</w:t>
+      </w:r>
+      <w:proofErr w:type="spellEnd"/>
+      <w:r>
+        <w:t xml:space="preserve">, </w:t>
+      </w:r>
+      <w:proofErr w:type="spellStart"/>
+      <w:r>
+        <w:t>c.a.d</w:t>
+      </w:r>
+      <w:proofErr w:type="spellEnd"/>
+      <w:r>
+        <w:t xml:space="preserve"> qu’on retire la PE capturée du plateau et par conséquent le joueur adverse ne peut plus l’utiliser.</w:t>
+      </w:r>
+    </w:p>
+    <w:p/>
+    <w:p>
+      <w:r>
+        <w:t>Cas particuliers :</w:t>
+      </w:r>
+    </w:p>
+    <w:p>
+      <w:r>
+        <w:t xml:space="preserve">Un pion arrivant de l’autre coté du tableau se verra octroyé la possibilité d’évoluer en </w:t>
+      </w:r>
+      <w:proofErr w:type="spellStart"/>
+      <w:proofErr w:type="gramStart"/>
+      <w:r>
+        <w:t>tour,fous</w:t>
+      </w:r>
+      <w:proofErr w:type="gramEnd"/>
+      <w:r>
+        <w:t>,cavalier</w:t>
+      </w:r>
+      <w:proofErr w:type="spellEnd"/>
+      <w:r>
+        <w:t xml:space="preserve"> ou dame selon le choix du joueur.</w:t>
+      </w:r>
+    </w:p>
+    <w:p>
+      <w:pPr>
+        <w:rPr>
+          <w:color w:val="FF0000"/>
+        </w:rPr>
+      </w:pPr>
+      <w:r>
+        <w:rPr>
+          <w:color w:val="FF0000"/>
+        </w:rPr>
+        <w:t>Le roc : …</w:t>
+      </w:r>
+    </w:p>
+    <w:p/>
+    <w:p>
+      <w:pPr>
+        <w:rPr>
+          <w:color w:val="FF0000"/>
+        </w:rPr>
+      </w:pPr>
+      <w:r>
+        <w:rPr>
+          <w:color w:val="FF0000"/>
+        </w:rPr>
+        <w:t xml:space="preserve">Déplacements de </w:t>
+      </w:r>
+      <w:proofErr w:type="spellStart"/>
+      <w:r>
+        <w:rPr>
+          <w:color w:val="FF0000"/>
+        </w:rPr>
+        <w:t>chaques</w:t>
+      </w:r>
+      <w:proofErr w:type="spellEnd"/>
+      <w:r>
+        <w:rPr>
+          <w:color w:val="FF0000"/>
+        </w:rPr>
+        <w:t xml:space="preserve"> </w:t>
+      </w:r>
+      <w:proofErr w:type="spellStart"/>
+      <w:r>
+        <w:rPr>
+          <w:color w:val="FF0000"/>
+        </w:rPr>
+        <w:t>pieces</w:t>
+      </w:r>
+      <w:proofErr w:type="spellEnd"/>
+      <w:r>
+        <w:rPr>
+          <w:color w:val="FF0000"/>
+        </w:rPr>
+        <w:t> :</w:t>
+      </w:r>
+    </w:p>
+    <w:p>
+      <w:r>
+        <w:t>Pion : avancer d’une case en avant (sauf lors de 1</w:t>
+      </w:r>
+      <w:r>
+        <w:rPr>
+          <w:vertAlign w:val="superscript"/>
+        </w:rPr>
+        <w:t>e</w:t>
+      </w:r>
+      <w:r>
+        <w:t xml:space="preserve"> déplacement ou elle a possibilité d’avancer de) et capture de PE adverse en diagonale seulement.</w:t>
+      </w:r>
+    </w:p>
+    <w:p>
+      <w:bookmarkStart w:id="11" w:name="_GoBack"/>
+      <w:bookmarkEnd w:id="11"/>
+    </w:p>
     <w:p>
       <w:pPr>
         <w:pStyle w:val="Titre4"/>
@@ -2277,7 +4181,6 @@
         <w:rPr>
           <w:noProof/>
         </w:rPr>
-        <w:lastRenderedPageBreak/>
         <w:drawing>
           <wp:inline distT="0" distB="0" distL="0" distR="0">
             <wp:extent cx="2914650" cy="2865494"/>
@@ -2294,7 +4197,7 @@
                     <pic:cNvPicPr/>
                   </pic:nvPicPr>
                   <pic:blipFill>
-                    <a:blip r:embed="rId14" cstate="print">
+                    <a:blip r:embed="rId15" cstate="print">
                       <a:extLst>
                         <a:ext uri="{28A0092B-C50C-407E-A947-70E740481C1C}">
                           <a14:useLocalDpi xmlns:a14="http://schemas.microsoft.com/office/drawing/2010/main" val="0"/>
@@ -2324,13 +4227,7 @@
     <w:p/>
     <w:p>
       <w:r>
-        <w:t xml:space="preserve">Nouvelles </w:t>
-      </w:r>
-      <w:r>
-        <w:t>PE inédites</w:t>
-      </w:r>
-      <w:r>
-        <w:t> :</w:t>
+        <w:t>Nouvelles PE inédites :</w:t>
       </w:r>
     </w:p>
     <w:p>
@@ -2413,6 +4310,7 @@
     <w:p/>
     <w:p>
       <w:r>
+        <w:lastRenderedPageBreak/>
         <w:t xml:space="preserve">Note : </w:t>
       </w:r>
       <w:r>
@@ -2428,13 +4326,7 @@
         <w:t xml:space="preserve"> </w:t>
       </w:r>
       <w:r>
-        <w:t xml:space="preserve">déplacement car saute </w:t>
-      </w:r>
-      <w:r>
-        <w:t>au-dessus</w:t>
-      </w:r>
-      <w:r>
-        <w:t xml:space="preserve"> d’autres PE (pas de gène)</w:t>
+        <w:t>déplacement car saute au-dessus d’autres PE (pas de gène)</w:t>
       </w:r>
     </w:p>
     <w:p>
@@ -2479,7 +4371,7 @@
                     <pic:cNvPicPr/>
                   </pic:nvPicPr>
                   <pic:blipFill>
-                    <a:blip r:embed="rId15">
+                    <a:blip r:embed="rId16">
                       <a:extLst>
                         <a:ext uri="{28A0092B-C50C-407E-A947-70E740481C1C}">
                           <a14:useLocalDpi xmlns:a14="http://schemas.microsoft.com/office/drawing/2010/main" val="0"/>
@@ -2555,9 +4447,14 @@
       <w:pPr>
         <w:pStyle w:val="Titre2"/>
       </w:pPr>
+      <w:bookmarkStart w:id="12" w:name="_Toc531773553"/>
       <w:r>
         <w:t>2.2 Fonctions</w:t>
       </w:r>
+      <w:r>
+        <w:t xml:space="preserve"> / Besoins</w:t>
+      </w:r>
+      <w:bookmarkEnd w:id="12"/>
     </w:p>
     <w:p>
       <w:r>
@@ -2573,6 +4470,7 @@
         <w:rPr>
           <w:noProof/>
         </w:rPr>
+        <w:lastRenderedPageBreak/>
         <w:drawing>
           <wp:inline distT="0" distB="0" distL="0" distR="0">
             <wp:extent cx="5760720" cy="4509770"/>
@@ -2589,7 +4487,7 @@
                     <pic:cNvPicPr/>
                   </pic:nvPicPr>
                   <pic:blipFill>
-                    <a:blip r:embed="rId16">
+                    <a:blip r:embed="rId17">
                       <a:extLst>
                         <a:ext uri="{28A0092B-C50C-407E-A947-70E740481C1C}">
                           <a14:useLocalDpi xmlns:a14="http://schemas.microsoft.com/office/drawing/2010/main" val="0"/>
@@ -2631,34 +4529,31 @@
     </w:p>
     <w:p/>
     <w:p>
+      <w:pPr>
+        <w:pStyle w:val="Titre3"/>
+      </w:pPr>
+      <w:bookmarkStart w:id="13" w:name="_Toc531773554"/>
+      <w:r>
+        <w:t>Besoin Utilisateur</w:t>
+      </w:r>
+      <w:bookmarkEnd w:id="13"/>
+    </w:p>
+    <w:p>
+      <w:pPr>
+        <w:pStyle w:val="Titre4"/>
+      </w:pPr>
+      <w:r>
+        <w:t>Besoins Fonctionnels</w:t>
+      </w:r>
+    </w:p>
+    <w:p>
       <w:r>
         <w:t>Les joueurs doivent avoir un compte utilisateur.</w:t>
       </w:r>
     </w:p>
     <w:p>
       <w:r>
-        <w:t xml:space="preserve">Les </w:t>
-      </w:r>
-      <w:r>
-        <w:t>joueurs d</w:t>
-      </w:r>
-      <w:r>
-        <w:t>oivent pouvoirs</w:t>
-      </w:r>
-      <w:r>
-        <w:t xml:space="preserve"> lancer des parties</w:t>
-      </w:r>
-      <w:r>
-        <w:t xml:space="preserve"> </w:t>
-      </w:r>
-      <w:r>
-        <w:t>et communiquer entre eux. Les utilisateurs du jeu doivent être capables</w:t>
-      </w:r>
-      <w:r>
-        <w:t xml:space="preserve"> </w:t>
-      </w:r>
-      <w:r>
-        <w:t>de :</w:t>
+        <w:t>Les joueurs doivent pouvoirs lancer des parties et communiquer entre eux. Les utilisateurs du jeu doivent être capables de :</w:t>
       </w:r>
     </w:p>
     <w:p>
@@ -2684,13 +4579,7 @@
         <w:ind w:left="284" w:hanging="284"/>
       </w:pPr>
       <w:r>
-        <w:t>Choisir et jouer à l’un des 4 modes de jeu contre un adversaire de niveau</w:t>
-      </w:r>
-      <w:r>
-        <w:t xml:space="preserve"> </w:t>
-      </w:r>
-      <w:r>
-        <w:t>équivalent</w:t>
+        <w:t>Choisir et jouer à l’un des 4 modes de jeu contre un adversaire de niveau équivalent</w:t>
       </w:r>
     </w:p>
     <w:p>
@@ -2716,14 +4605,7 @@
         <w:ind w:left="284" w:hanging="284"/>
       </w:pPr>
       <w:r>
-        <w:lastRenderedPageBreak/>
-        <w:t>Consulter le classement général entre tous les utilisateurs du système</w:t>
-      </w:r>
-      <w:r>
-        <w:t xml:space="preserve"> </w:t>
-      </w:r>
-      <w:r>
-        <w:t>(un classement par mode de jeu)</w:t>
+        <w:t>Consulter le classement général entre tous les utilisateurs du système (un classement par mode de jeu)</w:t>
       </w:r>
     </w:p>
     <w:p>
@@ -2755,156 +4637,252 @@
     <w:p/>
     <w:p>
       <w:pPr>
-        <w:pStyle w:val="Titre2"/>
+        <w:pStyle w:val="Titre4"/>
       </w:pPr>
       <w:r>
-        <w:t>2.3 Caractéristiques des utilisateurs</w:t>
-      </w:r>
-    </w:p>
-    <w:p>
-      <w:r>
-        <w:t xml:space="preserve"># </w:t>
-      </w:r>
-      <w:r>
-        <w:t>Décrire les caractéristiques générales des utilisateurs du produit</w:t>
-      </w:r>
+        <w:t>Besoins Non-fonctionnels</w:t>
+      </w:r>
+    </w:p>
+    <w:p>
+      <w:pPr>
+        <w:pStyle w:val="Titre4"/>
+      </w:pPr>
+    </w:p>
+    <w:p>
+      <w:pPr>
+        <w:pStyle w:val="Titre4"/>
+      </w:pPr>
+      <w:r>
+        <w:lastRenderedPageBreak/>
+        <w:t>Besoins de Domaine</w:t>
+      </w:r>
+    </w:p>
+    <w:p>
+      <w:pPr>
+        <w:pStyle w:val="Titre4"/>
+      </w:pPr>
     </w:p>
     <w:p/>
     <w:p>
-      <w:r>
-        <w:t>L’utilisateur visé et une personne quelconque</w:t>
-      </w:r>
-      <w:r>
-        <w:t>, commun.</w:t>
-      </w:r>
-    </w:p>
-    <w:p>
-      <w:r>
-        <w:t>En ce qui concerne la capacité cognitive :</w:t>
-      </w:r>
-    </w:p>
-    <w:p>
-      <w:r>
-        <w:t xml:space="preserve">Il n’est pas nécessaire d’avoir des études pour comprendre le jeu d’échec. Il n’est même pas </w:t>
-      </w:r>
-      <w:r>
-        <w:t>nécessaire</w:t>
-      </w:r>
-      <w:r>
-        <w:t xml:space="preserve"> de savoir lire puisque l’interface graphique sera </w:t>
-      </w:r>
-      <w:proofErr w:type="spellStart"/>
-      <w:r>
-        <w:t>assé</w:t>
-      </w:r>
-      <w:proofErr w:type="spellEnd"/>
-      <w:r>
-        <w:t xml:space="preserve"> intuitive une fois une partie lancée, une aide sera </w:t>
-      </w:r>
-      <w:r>
-        <w:t>nécessaire</w:t>
-      </w:r>
-      <w:r>
-        <w:t xml:space="preserve"> pour </w:t>
-      </w:r>
-      <w:r>
-        <w:t>diriger</w:t>
-      </w:r>
-      <w:r>
-        <w:t xml:space="preserve"> une personne </w:t>
-      </w:r>
-      <w:r>
-        <w:t>illettrée</w:t>
-      </w:r>
-      <w:r>
-        <w:t xml:space="preserve"> à traverser plusieurs (environs 2).</w:t>
-      </w:r>
-      <w:r>
-        <w:t xml:space="preserve"> La partie la plus complexe du programme est la compréhension des règles de jeux, toute personnes comprenant les règles classique d’échecs seront aptes </w:t>
-      </w:r>
-      <w:proofErr w:type="spellStart"/>
-      <w:r>
-        <w:t>a</w:t>
-      </w:r>
-      <w:proofErr w:type="spellEnd"/>
-      <w:r>
-        <w:t xml:space="preserve"> utiliser le programme.</w:t>
+      <w:pPr>
+        <w:pStyle w:val="Titre3"/>
+      </w:pPr>
+      <w:bookmarkStart w:id="14" w:name="_Toc531773555"/>
+      <w:r>
+        <w:t>Besoin Système</w:t>
+      </w:r>
+      <w:bookmarkEnd w:id="14"/>
+    </w:p>
+    <w:p>
+      <w:pPr>
+        <w:pStyle w:val="Titre4"/>
+      </w:pPr>
+      <w:r>
+        <w:t>Besoins Fonctionnels</w:t>
+      </w:r>
+    </w:p>
+    <w:p>
+      <w:pPr>
+        <w:pStyle w:val="Titre4"/>
+      </w:pPr>
+    </w:p>
+    <w:p>
+      <w:pPr>
+        <w:pStyle w:val="Titre4"/>
+      </w:pPr>
+      <w:r>
+        <w:t>Besoins Non-fonctionnels</w:t>
+      </w:r>
+    </w:p>
+    <w:p>
+      <w:pPr>
+        <w:pStyle w:val="Titre4"/>
+      </w:pPr>
+    </w:p>
+    <w:p>
+      <w:pPr>
+        <w:pStyle w:val="Titre4"/>
+      </w:pPr>
+      <w:r>
+        <w:t>Besoins de Domaine</w:t>
       </w:r>
     </w:p>
     <w:p/>
-    <w:p>
-      <w:r>
-        <w:t>En ce qui concerne les capacités physiques :</w:t>
-      </w:r>
-    </w:p>
-    <w:p>
-      <w:r>
-        <w:t>Il est nécessaire d’avoir la vue, en effet aucun aménagement</w:t>
-      </w:r>
-      <w:r>
-        <w:t xml:space="preserve"> </w:t>
-      </w:r>
-      <w:r>
-        <w:t xml:space="preserve">auditif n’est prévu pour les personnes non-voyantes. Concernant les personnes soufrant de daltonisme, normalement les couleurs ne sont pas contraignantes, car les couleurs principales sont le noir et le blanc. La majorité des personnes soufrant d’un handicap seront </w:t>
-      </w:r>
-      <w:r>
-        <w:t>capable</w:t>
-      </w:r>
-      <w:r>
-        <w:t xml:space="preserve"> de jouer </w:t>
-      </w:r>
-      <w:r>
-        <w:t>à</w:t>
-      </w:r>
-      <w:r>
-        <w:t xml:space="preserve"> </w:t>
-      </w:r>
-      <w:r>
-        <w:t>ce jeu</w:t>
-      </w:r>
-      <w:r>
-        <w:t>, en effet il suffit de pouvoir exercer une pression sur un bouton et de faire bouger la souris.</w:t>
-      </w:r>
-    </w:p>
     <w:p/>
     <w:p>
       <w:pPr>
         <w:pStyle w:val="Titre2"/>
       </w:pPr>
-      <w:r>
-        <w:t>2.4 Contraintes</w:t>
-      </w:r>
-    </w:p>
-    <w:p>
-      <w:r>
-        <w:t># Décrire de manière générale tout autre élément qui risque de limiter les options offertes au concepteur</w:t>
-      </w:r>
-    </w:p>
+      <w:bookmarkStart w:id="15" w:name="_Toc531773556"/>
+      <w:r>
+        <w:t>2.3 Caractéristiques des utilisateurs</w:t>
+      </w:r>
+      <w:bookmarkEnd w:id="15"/>
+    </w:p>
+    <w:p>
+      <w:r>
+        <w:t xml:space="preserve"># </w:t>
+      </w:r>
+      <w:r>
+        <w:t>Décrire les caractéristiques générales des utilisateurs du produit</w:t>
+      </w:r>
+    </w:p>
+    <w:p/>
+    <w:p>
+      <w:r>
+        <w:t>L’utilisateur visé et une personne quelconque</w:t>
+      </w:r>
+      <w:r>
+        <w:t>, commun.</w:t>
+      </w:r>
+    </w:p>
+    <w:p>
+      <w:r>
+        <w:t>En ce qui concerne la capacité cognitive :</w:t>
+      </w:r>
+    </w:p>
+    <w:p>
+      <w:r>
+        <w:t xml:space="preserve">Il n’est pas nécessaire d’avoir des études pour comprendre le jeu d’échec. Il n’est même pas </w:t>
+      </w:r>
+      <w:r>
+        <w:t>nécessaire</w:t>
+      </w:r>
+      <w:r>
+        <w:t xml:space="preserve"> de savoir lire puisque l’interface graphique sera </w:t>
+      </w:r>
+      <w:proofErr w:type="spellStart"/>
+      <w:r>
+        <w:t>assé</w:t>
+      </w:r>
+      <w:proofErr w:type="spellEnd"/>
+      <w:r>
+        <w:t xml:space="preserve"> intuitive une fois une partie lancée, une aide sera </w:t>
+      </w:r>
+      <w:r>
+        <w:t>nécessaire</w:t>
+      </w:r>
+      <w:r>
+        <w:t xml:space="preserve"> pour </w:t>
+      </w:r>
+      <w:r>
+        <w:t>diriger</w:t>
+      </w:r>
+      <w:r>
+        <w:t xml:space="preserve"> une personne </w:t>
+      </w:r>
+      <w:r>
+        <w:t>illettrée</w:t>
+      </w:r>
+      <w:r>
+        <w:t xml:space="preserve"> à traverser plusieurs (environs 2).</w:t>
+      </w:r>
+      <w:r>
+        <w:t xml:space="preserve"> La partie la plus complexe du programme est la compréhension des règles de jeux, toute personnes comprenant les règles classique d’échecs seront aptes </w:t>
+      </w:r>
+      <w:proofErr w:type="spellStart"/>
+      <w:r>
+        <w:t>a</w:t>
+      </w:r>
+      <w:proofErr w:type="spellEnd"/>
+      <w:r>
+        <w:t xml:space="preserve"> utiliser le programme.</w:t>
+      </w:r>
+    </w:p>
+    <w:p/>
+    <w:p>
+      <w:r>
+        <w:t>En ce qui concerne les capacités physiques :</w:t>
+      </w:r>
+    </w:p>
+    <w:p>
+      <w:r>
+        <w:t>Il est nécessaire d’avoir la vue, en effet aucun aménagement</w:t>
+      </w:r>
+      <w:r>
+        <w:t xml:space="preserve"> </w:t>
+      </w:r>
+      <w:r>
+        <w:t xml:space="preserve">auditif n’est prévu pour les personnes non-voyantes. Concernant les personnes soufrant de daltonisme, normalement les couleurs ne sont pas contraignantes, car les couleurs principales sont le noir et le blanc. La majorité des personnes soufrant d’un handicap seront </w:t>
+      </w:r>
+      <w:r>
+        <w:t>capable</w:t>
+      </w:r>
+      <w:r>
+        <w:t xml:space="preserve"> de jouer </w:t>
+      </w:r>
+      <w:r>
+        <w:t>à</w:t>
+      </w:r>
+      <w:r>
+        <w:t xml:space="preserve"> </w:t>
+      </w:r>
+      <w:r>
+        <w:t>ce jeu</w:t>
+      </w:r>
+      <w:r>
+        <w:t>, en effet il suffit de pouvoir exercer une pression sur un bouton et de faire bouger la souris.</w:t>
+      </w:r>
+    </w:p>
+    <w:p/>
     <w:p>
       <w:pPr>
         <w:pStyle w:val="Titre2"/>
       </w:pPr>
+      <w:bookmarkStart w:id="16" w:name="_Toc531773557"/>
+      <w:r>
+        <w:t>2.4 Contraintes</w:t>
+      </w:r>
+      <w:bookmarkEnd w:id="16"/>
+    </w:p>
+    <w:p>
+      <w:r>
+        <w:t># Décrire de manière générale tout autre élément qui risque de limiter les options offertes au concepteur</w:t>
+      </w:r>
+    </w:p>
+    <w:p>
+      <w:pPr>
+        <w:pStyle w:val="Titre2"/>
+      </w:pPr>
+      <w:bookmarkStart w:id="17" w:name="_Toc531773558"/>
       <w:r>
         <w:t>2.5 Hypothèses et dépendances</w:t>
       </w:r>
+      <w:bookmarkEnd w:id="17"/>
     </w:p>
     <w:p>
       <w:r>
         <w:t>Enumérer</w:t>
       </w:r>
-      <w:bookmarkStart w:id="0" w:name="_GoBack"/>
-      <w:bookmarkEnd w:id="0"/>
       <w:r>
         <w:t xml:space="preserve"> tous les facteurs qui influent sur les exigences énoncées dans la SRD</w:t>
       </w:r>
+    </w:p>
+    <w:p>
+      <w:pPr>
+        <w:pStyle w:val="Titre1"/>
+        <w:rPr>
+          <w:rFonts w:asciiTheme="minorHAnsi" w:eastAsiaTheme="minorHAnsi" w:hAnsiTheme="minorHAnsi" w:cstheme="minorBidi"/>
+          <w:b w:val="0"/>
+          <w:color w:val="auto"/>
+          <w:sz w:val="22"/>
+          <w:szCs w:val="22"/>
+          <w:u w:val="none"/>
+        </w:rPr>
+      </w:pPr>
     </w:p>
     <w:p>
       <w:pPr>
         <w:pStyle w:val="Titre1"/>
       </w:pPr>
-      <w:r>
-        <w:t>3. Exigences spécifiques</w:t>
-      </w:r>
+      <w:bookmarkStart w:id="18" w:name="_Toc531773559"/>
+      <w:r>
+        <w:t>3</w:t>
+      </w:r>
+      <w:r>
+        <w:t>. Exigences spécifiques</w:t>
+      </w:r>
+      <w:bookmarkEnd w:id="18"/>
     </w:p>
     <w:p>
       <w:r>
@@ -2944,7 +4922,6 @@
         <w:rPr>
           <w:noProof/>
         </w:rPr>
-        <w:lastRenderedPageBreak/>
         <w:drawing>
           <wp:inline distT="0" distB="0" distL="0" distR="0">
             <wp:extent cx="5760720" cy="3453765"/>
@@ -2961,7 +4938,7 @@
                     <pic:cNvPicPr/>
                   </pic:nvPicPr>
                   <pic:blipFill>
-                    <a:blip r:embed="rId17" cstate="print">
+                    <a:blip r:embed="rId18" cstate="print">
                       <a:extLst>
                         <a:ext uri="{28A0092B-C50C-407E-A947-70E740481C1C}">
                           <a14:useLocalDpi xmlns:a14="http://schemas.microsoft.com/office/drawing/2010/main" val="0"/>
@@ -3006,9 +4983,882 @@
       <w:pPr>
         <w:pStyle w:val="Titre1"/>
       </w:pPr>
-      <w:r>
-        <w:t>4. Annexes</w:t>
-      </w:r>
+      <w:bookmarkStart w:id="19" w:name="_Toc531773560"/>
+      <w:r>
+        <w:t>4.</w:t>
+      </w:r>
+      <w:r>
+        <w:t xml:space="preserve"> historique</w:t>
+      </w:r>
+      <w:bookmarkEnd w:id="19"/>
+    </w:p>
+    <w:p/>
+    <w:p>
+      <w:pPr>
+        <w:pStyle w:val="Titre2"/>
+      </w:pPr>
+      <w:bookmarkStart w:id="20" w:name="_Toc531773561"/>
+      <w:r>
+        <w:t>Spécialités</w:t>
+      </w:r>
+      <w:r>
+        <w:t xml:space="preserve"> / </w:t>
+      </w:r>
+      <w:proofErr w:type="spellStart"/>
+      <w:r>
+        <w:t>role</w:t>
+      </w:r>
+      <w:proofErr w:type="spellEnd"/>
+      <w:r>
+        <w:t xml:space="preserve"> des individus</w:t>
+      </w:r>
+      <w:r>
+        <w:t> :</w:t>
+      </w:r>
+      <w:bookmarkEnd w:id="20"/>
+    </w:p>
+    <w:p>
+      <w:r>
+        <w:t xml:space="preserve">El </w:t>
+      </w:r>
+      <w:proofErr w:type="spellStart"/>
+      <w:r>
+        <w:t>Achouchi</w:t>
+      </w:r>
+      <w:proofErr w:type="spellEnd"/>
+      <w:r>
+        <w:t xml:space="preserve"> </w:t>
+      </w:r>
+      <w:proofErr w:type="spellStart"/>
+      <w:r>
+        <w:t>Iliass</w:t>
+      </w:r>
+      <w:proofErr w:type="spellEnd"/>
+      <w:r>
+        <w:t> : organisateur</w:t>
+      </w:r>
+    </w:p>
+    <w:p>
+      <w:proofErr w:type="spellStart"/>
+      <w:r>
+        <w:t>Laamiri</w:t>
+      </w:r>
+      <w:proofErr w:type="spellEnd"/>
+      <w:r>
+        <w:t xml:space="preserve"> Achraf : secrétaire</w:t>
+      </w:r>
+    </w:p>
+    <w:p>
+      <w:proofErr w:type="spellStart"/>
+      <w:r>
+        <w:t>Mugrabi</w:t>
+      </w:r>
+      <w:proofErr w:type="spellEnd"/>
+      <w:r>
+        <w:t xml:space="preserve"> Mathieu : réseau</w:t>
+      </w:r>
+    </w:p>
+    <w:p>
+      <w:proofErr w:type="spellStart"/>
+      <w:r>
+        <w:t>Bedaton</w:t>
+      </w:r>
+      <w:proofErr w:type="spellEnd"/>
+      <w:r>
+        <w:t xml:space="preserve"> Antoine : réseau</w:t>
+      </w:r>
+    </w:p>
+    <w:p>
+      <w:r>
+        <w:t>Matias Basil : ambition</w:t>
+      </w:r>
+    </w:p>
+    <w:p>
+      <w:r>
+        <w:t>Nikita Servais :  ambition</w:t>
+      </w:r>
+    </w:p>
+    <w:p>
+      <w:r>
+        <w:t>Demonceau Quentin : global/fondations</w:t>
+      </w:r>
+    </w:p>
+    <w:p/>
+    <w:p>
+      <w:pPr>
+        <w:pStyle w:val="Titre2"/>
+      </w:pPr>
+      <w:bookmarkStart w:id="21" w:name="_Toc531773562"/>
+      <w:r>
+        <w:t xml:space="preserve">Historique de </w:t>
+      </w:r>
+      <w:proofErr w:type="gramStart"/>
+      <w:r>
+        <w:t>fichiers:</w:t>
+      </w:r>
+      <w:bookmarkEnd w:id="21"/>
+      <w:proofErr w:type="gramEnd"/>
+    </w:p>
+    <w:p>
+      <w:r>
+        <w:t>(</w:t>
+      </w:r>
+      <w:proofErr w:type="gramStart"/>
+      <w:r>
+        <w:t>essentiellement</w:t>
+      </w:r>
+      <w:proofErr w:type="gramEnd"/>
+      <w:r>
+        <w:t xml:space="preserve"> similaire au </w:t>
+      </w:r>
+      <w:proofErr w:type="spellStart"/>
+      <w:r>
+        <w:t>commits</w:t>
+      </w:r>
+      <w:proofErr w:type="spellEnd"/>
+      <w:r>
+        <w:t xml:space="preserve"> </w:t>
+      </w:r>
+      <w:proofErr w:type="spellStart"/>
+      <w:r>
+        <w:t>gitlab</w:t>
+      </w:r>
+      <w:proofErr w:type="spellEnd"/>
+      <w:r>
+        <w:t>, sauf pour le début[crée en aval de 1</w:t>
+      </w:r>
+      <w:r>
+        <w:rPr>
+          <w:vertAlign w:val="superscript"/>
+        </w:rPr>
+        <w:t>e</w:t>
+      </w:r>
+      <w:r>
+        <w:t xml:space="preserve"> rencontre du groupe])</w:t>
+      </w:r>
+    </w:p>
+    <w:tbl>
+      <w:tblPr>
+        <w:tblStyle w:val="Grilledutableau"/>
+        <w:tblW w:w="0" w:type="auto"/>
+        <w:tblLook w:val="04A0" w:firstRow="1" w:lastRow="0" w:firstColumn="1" w:lastColumn="0" w:noHBand="0" w:noVBand="1"/>
+      </w:tblPr>
+      <w:tblGrid>
+        <w:gridCol w:w="1134"/>
+        <w:gridCol w:w="3021"/>
+        <w:gridCol w:w="4762"/>
+      </w:tblGrid>
+      <w:tr>
+        <w:tc>
+          <w:tcPr>
+            <w:tcW w:w="1134" w:type="dxa"/>
+          </w:tcPr>
+          <w:p>
+            <w:r>
+              <w:t>21/11/12</w:t>
+            </w:r>
+          </w:p>
+        </w:tc>
+        <w:tc>
+          <w:tcPr>
+            <w:tcW w:w="3021" w:type="dxa"/>
+          </w:tcPr>
+          <w:p>
+            <w:r>
+              <w:t>Demonceau Quentin</w:t>
+            </w:r>
+          </w:p>
+        </w:tc>
+        <w:tc>
+          <w:tcPr>
+            <w:tcW w:w="4762" w:type="dxa"/>
+          </w:tcPr>
+          <w:p>
+            <w:r>
+              <w:t>Class diagram_global_v1</w:t>
+            </w:r>
+          </w:p>
+        </w:tc>
+      </w:tr>
+      <w:tr>
+        <w:tc>
+          <w:tcPr>
+            <w:tcW w:w="1134" w:type="dxa"/>
+          </w:tcPr>
+          <w:p>
+            <w:r>
+              <w:t>21/11/12</w:t>
+            </w:r>
+          </w:p>
+        </w:tc>
+        <w:tc>
+          <w:tcPr>
+            <w:tcW w:w="3021" w:type="dxa"/>
+          </w:tcPr>
+          <w:p>
+            <w:r>
+              <w:t>Demonceau Quentin</w:t>
+            </w:r>
+          </w:p>
+        </w:tc>
+        <w:tc>
+          <w:tcPr>
+            <w:tcW w:w="4762" w:type="dxa"/>
+          </w:tcPr>
+          <w:p>
+            <w:r>
+              <w:t>Shemas_Interfaces_v1</w:t>
+            </w:r>
+          </w:p>
+        </w:tc>
+      </w:tr>
+      <w:tr>
+        <w:tc>
+          <w:tcPr>
+            <w:tcW w:w="1134" w:type="dxa"/>
+          </w:tcPr>
+          <w:p>
+            <w:r>
+              <w:t>21/11/12</w:t>
+            </w:r>
+          </w:p>
+        </w:tc>
+        <w:tc>
+          <w:tcPr>
+            <w:tcW w:w="3021" w:type="dxa"/>
+          </w:tcPr>
+          <w:p>
+            <w:r>
+              <w:t>Demonceau Quentin</w:t>
+            </w:r>
+          </w:p>
+        </w:tc>
+        <w:tc>
+          <w:tcPr>
+            <w:tcW w:w="4762" w:type="dxa"/>
+          </w:tcPr>
+          <w:p>
+            <w:r>
+              <w:t>Création base SRD</w:t>
+            </w:r>
+            <w:r>
+              <w:t xml:space="preserve"> (reprise des </w:t>
+            </w:r>
+            <w:proofErr w:type="spellStart"/>
+            <w:r>
+              <w:t>standart</w:t>
+            </w:r>
+            <w:proofErr w:type="spellEnd"/>
+            <w:r>
+              <w:t xml:space="preserve"> de structure des </w:t>
+            </w:r>
+            <w:proofErr w:type="spellStart"/>
+            <w:proofErr w:type="gramStart"/>
+            <w:r>
+              <w:t>dias</w:t>
+            </w:r>
+            <w:proofErr w:type="spellEnd"/>
+            <w:r>
+              <w:t xml:space="preserve"> )</w:t>
+            </w:r>
+            <w:proofErr w:type="gramEnd"/>
+          </w:p>
+        </w:tc>
+      </w:tr>
+      <w:tr>
+        <w:tc>
+          <w:tcPr>
+            <w:tcW w:w="1134" w:type="dxa"/>
+          </w:tcPr>
+          <w:p>
+            <w:r>
+              <w:t>27/11/12</w:t>
+            </w:r>
+          </w:p>
+        </w:tc>
+        <w:tc>
+          <w:tcPr>
+            <w:tcW w:w="3021" w:type="dxa"/>
+          </w:tcPr>
+          <w:p>
+            <w:r>
+              <w:t>Demonceau Quentin</w:t>
+            </w:r>
+          </w:p>
+        </w:tc>
+        <w:tc>
+          <w:tcPr>
+            <w:tcW w:w="4762" w:type="dxa"/>
+          </w:tcPr>
+          <w:p>
+            <w:r>
+              <w:t>Esquisse SRD</w:t>
+            </w:r>
+          </w:p>
+        </w:tc>
+      </w:tr>
+      <w:tr>
+        <w:tc>
+          <w:tcPr>
+            <w:tcW w:w="1134" w:type="dxa"/>
+          </w:tcPr>
+          <w:p>
+            <w:r>
+              <w:t>2</w:t>
+            </w:r>
+            <w:r>
+              <w:t>9</w:t>
+            </w:r>
+            <w:r>
+              <w:t>/11/12</w:t>
+            </w:r>
+          </w:p>
+        </w:tc>
+        <w:tc>
+          <w:tcPr>
+            <w:tcW w:w="3021" w:type="dxa"/>
+          </w:tcPr>
+          <w:p>
+            <w:r>
+              <w:t>Demonceau Quentin</w:t>
+            </w:r>
+          </w:p>
+        </w:tc>
+        <w:tc>
+          <w:tcPr>
+            <w:tcW w:w="4762" w:type="dxa"/>
+          </w:tcPr>
+          <w:p>
+            <w:r>
+              <w:t>Class diagram_global_v2</w:t>
+            </w:r>
+          </w:p>
+        </w:tc>
+      </w:tr>
+      <w:tr>
+        <w:tc>
+          <w:tcPr>
+            <w:tcW w:w="1134" w:type="dxa"/>
+          </w:tcPr>
+          <w:p>
+            <w:r>
+              <w:t>2</w:t>
+            </w:r>
+            <w:r>
+              <w:t>9</w:t>
+            </w:r>
+            <w:r>
+              <w:t>/11/12</w:t>
+            </w:r>
+          </w:p>
+        </w:tc>
+        <w:tc>
+          <w:tcPr>
+            <w:tcW w:w="3021" w:type="dxa"/>
+          </w:tcPr>
+          <w:p>
+            <w:r>
+              <w:t>Demonceau Quentin</w:t>
+            </w:r>
+          </w:p>
+        </w:tc>
+        <w:tc>
+          <w:tcPr>
+            <w:tcW w:w="4762" w:type="dxa"/>
+          </w:tcPr>
+          <w:p>
+            <w:r>
+              <w:t>Shemas_Interfaces_v2</w:t>
+            </w:r>
+          </w:p>
+        </w:tc>
+      </w:tr>
+      <w:tr>
+        <w:tc>
+          <w:tcPr>
+            <w:tcW w:w="1134" w:type="dxa"/>
+          </w:tcPr>
+          <w:p>
+            <w:r>
+              <w:t>2</w:t>
+            </w:r>
+            <w:r>
+              <w:t>9</w:t>
+            </w:r>
+            <w:r>
+              <w:t>/11/12</w:t>
+            </w:r>
+          </w:p>
+        </w:tc>
+        <w:tc>
+          <w:tcPr>
+            <w:tcW w:w="3021" w:type="dxa"/>
+          </w:tcPr>
+          <w:p>
+            <w:r>
+              <w:t>Demonceau Quentin</w:t>
+            </w:r>
+          </w:p>
+        </w:tc>
+        <w:tc>
+          <w:tcPr>
+            <w:tcW w:w="4762" w:type="dxa"/>
+          </w:tcPr>
+          <w:p>
+            <w:r>
+              <w:t>Use case diagram_v1</w:t>
+            </w:r>
+          </w:p>
+        </w:tc>
+      </w:tr>
+      <w:tr>
+        <w:tc>
+          <w:tcPr>
+            <w:tcW w:w="1134" w:type="dxa"/>
+          </w:tcPr>
+          <w:p>
+            <w:r>
+              <w:t>2</w:t>
+            </w:r>
+            <w:r>
+              <w:t>9</w:t>
+            </w:r>
+            <w:r>
+              <w:t>/11/12</w:t>
+            </w:r>
+          </w:p>
+        </w:tc>
+        <w:tc>
+          <w:tcPr>
+            <w:tcW w:w="3021" w:type="dxa"/>
+          </w:tcPr>
+          <w:p>
+            <w:r>
+              <w:t>Matias Basil</w:t>
+            </w:r>
+          </w:p>
+        </w:tc>
+        <w:tc>
+          <w:tcPr>
+            <w:tcW w:w="4762" w:type="dxa"/>
+          </w:tcPr>
+          <w:p>
+            <w:pPr>
+              <w:rPr>
+                <w:lang w:val="en-US"/>
+              </w:rPr>
+            </w:pPr>
+            <w:r>
+              <w:rPr>
+                <w:lang w:val="en-US"/>
+              </w:rPr>
+              <w:t xml:space="preserve">Use case </w:t>
+            </w:r>
+            <w:proofErr w:type="spellStart"/>
+            <w:r>
+              <w:rPr>
+                <w:lang w:val="en-US"/>
+              </w:rPr>
+              <w:t>diagram_</w:t>
+            </w:r>
+            <w:r>
+              <w:rPr>
+                <w:lang w:val="en-US"/>
+              </w:rPr>
+              <w:t>matias</w:t>
+            </w:r>
+            <w:proofErr w:type="spellEnd"/>
+          </w:p>
+        </w:tc>
+      </w:tr>
+      <w:tr>
+        <w:tc>
+          <w:tcPr>
+            <w:tcW w:w="1134" w:type="dxa"/>
+          </w:tcPr>
+          <w:p>
+            <w:r>
+              <w:t>29/11/12</w:t>
+            </w:r>
+          </w:p>
+        </w:tc>
+        <w:tc>
+          <w:tcPr>
+            <w:tcW w:w="3021" w:type="dxa"/>
+          </w:tcPr>
+          <w:p>
+            <w:proofErr w:type="spellStart"/>
+            <w:r>
+              <w:t>Laamiri</w:t>
+            </w:r>
+            <w:proofErr w:type="spellEnd"/>
+            <w:r>
+              <w:t xml:space="preserve"> Achraf </w:t>
+            </w:r>
+          </w:p>
+        </w:tc>
+        <w:tc>
+          <w:tcPr>
+            <w:tcW w:w="4762" w:type="dxa"/>
+          </w:tcPr>
+          <w:p>
+            <w:r>
+              <w:t xml:space="preserve">Use case </w:t>
+            </w:r>
+            <w:proofErr w:type="spellStart"/>
+            <w:r>
+              <w:t>diagram_achraf</w:t>
+            </w:r>
+            <w:proofErr w:type="spellEnd"/>
+          </w:p>
+        </w:tc>
+      </w:tr>
+      <w:tr>
+        <w:tc>
+          <w:tcPr>
+            <w:tcW w:w="1134" w:type="dxa"/>
+          </w:tcPr>
+          <w:p>
+            <w:r>
+              <w:t>30/11/12</w:t>
+            </w:r>
+          </w:p>
+        </w:tc>
+        <w:tc>
+          <w:tcPr>
+            <w:tcW w:w="3021" w:type="dxa"/>
+          </w:tcPr>
+          <w:p>
+            <w:proofErr w:type="spellStart"/>
+            <w:r>
+              <w:t>Mugrabi</w:t>
+            </w:r>
+            <w:proofErr w:type="spellEnd"/>
+            <w:r>
+              <w:t xml:space="preserve"> Mathieu/</w:t>
+            </w:r>
+          </w:p>
+          <w:p>
+            <w:proofErr w:type="spellStart"/>
+            <w:r>
+              <w:t>Bedaton</w:t>
+            </w:r>
+            <w:proofErr w:type="spellEnd"/>
+            <w:r>
+              <w:t xml:space="preserve"> Antoine</w:t>
+            </w:r>
+          </w:p>
+        </w:tc>
+        <w:tc>
+          <w:tcPr>
+            <w:tcW w:w="4762" w:type="dxa"/>
+          </w:tcPr>
+          <w:p>
+            <w:r>
+              <w:t xml:space="preserve">Class </w:t>
+            </w:r>
+            <w:proofErr w:type="spellStart"/>
+            <w:r>
+              <w:t>diagram_mathieu_et_antoine</w:t>
+            </w:r>
+            <w:proofErr w:type="spellEnd"/>
+          </w:p>
+        </w:tc>
+      </w:tr>
+      <w:tr>
+        <w:tc>
+          <w:tcPr>
+            <w:tcW w:w="1134" w:type="dxa"/>
+          </w:tcPr>
+          <w:p>
+            <w:r>
+              <w:t>05/12/12</w:t>
+            </w:r>
+          </w:p>
+        </w:tc>
+        <w:tc>
+          <w:tcPr>
+            <w:tcW w:w="3021" w:type="dxa"/>
+          </w:tcPr>
+          <w:p>
+            <w:r>
+              <w:t>Demonceau Quentin</w:t>
+            </w:r>
+          </w:p>
+        </w:tc>
+        <w:tc>
+          <w:tcPr>
+            <w:tcW w:w="4762" w:type="dxa"/>
+          </w:tcPr>
+          <w:p>
+            <w:r>
+              <w:t>Modification SRD (structure essentiellement)</w:t>
+            </w:r>
+          </w:p>
+        </w:tc>
+      </w:tr>
+    </w:tbl>
+    <w:p/>
+    <w:p>
+      <w:pPr>
+        <w:pStyle w:val="Titre2"/>
+      </w:pPr>
+      <w:bookmarkStart w:id="22" w:name="_Toc531773563"/>
+      <w:r>
+        <w:t>Historique de</w:t>
+      </w:r>
+      <w:r>
+        <w:t xml:space="preserve"> présences </w:t>
+      </w:r>
+      <w:r>
+        <w:t>aux réunions :</w:t>
+      </w:r>
+      <w:bookmarkEnd w:id="22"/>
+    </w:p>
+    <w:p>
+      <w:proofErr w:type="spellStart"/>
+      <w:proofErr w:type="gramStart"/>
+      <w:r>
+        <w:t>Rm</w:t>
+      </w:r>
+      <w:proofErr w:type="spellEnd"/>
+      <w:r>
+        <w:t>:</w:t>
+      </w:r>
+      <w:proofErr w:type="gramEnd"/>
+    </w:p>
+    <w:p>
+      <w:proofErr w:type="gramStart"/>
+      <w:r>
+        <w:t>Seuls réunions prévu</w:t>
+      </w:r>
+      <w:proofErr w:type="gramEnd"/>
+      <w:r>
+        <w:t xml:space="preserve"> en avances sont considérés</w:t>
+      </w:r>
+    </w:p>
+    <w:p>
+      <w:r>
+        <w:t>Les petits retards sont ignorés</w:t>
+      </w:r>
+    </w:p>
+    <w:p/>
+    <w:tbl>
+      <w:tblPr>
+        <w:tblStyle w:val="Grilledutableau"/>
+        <w:tblW w:w="0" w:type="auto"/>
+        <w:tblLook w:val="04A0" w:firstRow="1" w:lastRow="0" w:firstColumn="1" w:lastColumn="0" w:noHBand="0" w:noVBand="1"/>
+      </w:tblPr>
+      <w:tblGrid>
+        <w:gridCol w:w="1006"/>
+        <w:gridCol w:w="1007"/>
+        <w:gridCol w:w="1007"/>
+        <w:gridCol w:w="1007"/>
+        <w:gridCol w:w="1007"/>
+        <w:gridCol w:w="1007"/>
+        <w:gridCol w:w="1007"/>
+        <w:gridCol w:w="1007"/>
+      </w:tblGrid>
+      <w:tr>
+        <w:tc>
+          <w:tcPr>
+            <w:tcW w:w="1006" w:type="dxa"/>
+          </w:tcPr>
+          <w:p>
+            <w:proofErr w:type="gramStart"/>
+            <w:r>
+              <w:t>date</w:t>
+            </w:r>
+            <w:proofErr w:type="gramEnd"/>
+          </w:p>
+        </w:tc>
+        <w:tc>
+          <w:tcPr>
+            <w:tcW w:w="1007" w:type="dxa"/>
+          </w:tcPr>
+          <w:p>
+            <w:r>
+              <w:t>Ilias</w:t>
+            </w:r>
+          </w:p>
+        </w:tc>
+        <w:tc>
+          <w:tcPr>
+            <w:tcW w:w="1007" w:type="dxa"/>
+          </w:tcPr>
+          <w:p>
+            <w:r>
+              <w:t>Achraf</w:t>
+            </w:r>
+          </w:p>
+        </w:tc>
+        <w:tc>
+          <w:tcPr>
+            <w:tcW w:w="1007" w:type="dxa"/>
+          </w:tcPr>
+          <w:p>
+            <w:r>
+              <w:t>Mathieu</w:t>
+            </w:r>
+          </w:p>
+        </w:tc>
+        <w:tc>
+          <w:tcPr>
+            <w:tcW w:w="1007" w:type="dxa"/>
+          </w:tcPr>
+          <w:p>
+            <w:r>
+              <w:t>Antoine</w:t>
+            </w:r>
+          </w:p>
+        </w:tc>
+        <w:tc>
+          <w:tcPr>
+            <w:tcW w:w="1007" w:type="dxa"/>
+          </w:tcPr>
+          <w:p>
+            <w:r>
+              <w:t>Mathias</w:t>
+            </w:r>
+          </w:p>
+        </w:tc>
+        <w:tc>
+          <w:tcPr>
+            <w:tcW w:w="1007" w:type="dxa"/>
+          </w:tcPr>
+          <w:p>
+            <w:r>
+              <w:t>Nikita</w:t>
+            </w:r>
+          </w:p>
+        </w:tc>
+        <w:tc>
+          <w:tcPr>
+            <w:tcW w:w="1007" w:type="dxa"/>
+          </w:tcPr>
+          <w:p>
+            <w:r>
+              <w:t>Quentin</w:t>
+            </w:r>
+          </w:p>
+        </w:tc>
+      </w:tr>
+      <w:tr>
+        <w:tc>
+          <w:tcPr>
+            <w:tcW w:w="1006" w:type="dxa"/>
+          </w:tcPr>
+          <w:p/>
+        </w:tc>
+        <w:tc>
+          <w:tcPr>
+            <w:tcW w:w="1007" w:type="dxa"/>
+          </w:tcPr>
+          <w:p/>
+        </w:tc>
+        <w:tc>
+          <w:tcPr>
+            <w:tcW w:w="1007" w:type="dxa"/>
+          </w:tcPr>
+          <w:p/>
+        </w:tc>
+        <w:tc>
+          <w:tcPr>
+            <w:tcW w:w="1007" w:type="dxa"/>
+          </w:tcPr>
+          <w:p/>
+        </w:tc>
+        <w:tc>
+          <w:tcPr>
+            <w:tcW w:w="1007" w:type="dxa"/>
+          </w:tcPr>
+          <w:p/>
+        </w:tc>
+        <w:tc>
+          <w:tcPr>
+            <w:tcW w:w="1007" w:type="dxa"/>
+          </w:tcPr>
+          <w:p/>
+        </w:tc>
+        <w:tc>
+          <w:tcPr>
+            <w:tcW w:w="1007" w:type="dxa"/>
+          </w:tcPr>
+          <w:p/>
+        </w:tc>
+        <w:tc>
+          <w:tcPr>
+            <w:tcW w:w="1007" w:type="dxa"/>
+          </w:tcPr>
+          <w:p/>
+        </w:tc>
+      </w:tr>
+      <w:tr>
+        <w:tc>
+          <w:tcPr>
+            <w:tcW w:w="1006" w:type="dxa"/>
+          </w:tcPr>
+          <w:p/>
+        </w:tc>
+        <w:tc>
+          <w:tcPr>
+            <w:tcW w:w="1007" w:type="dxa"/>
+          </w:tcPr>
+          <w:p/>
+        </w:tc>
+        <w:tc>
+          <w:tcPr>
+            <w:tcW w:w="1007" w:type="dxa"/>
+          </w:tcPr>
+          <w:p/>
+        </w:tc>
+        <w:tc>
+          <w:tcPr>
+            <w:tcW w:w="1007" w:type="dxa"/>
+          </w:tcPr>
+          <w:p/>
+        </w:tc>
+        <w:tc>
+          <w:tcPr>
+            <w:tcW w:w="1007" w:type="dxa"/>
+          </w:tcPr>
+          <w:p/>
+        </w:tc>
+        <w:tc>
+          <w:tcPr>
+            <w:tcW w:w="1007" w:type="dxa"/>
+          </w:tcPr>
+          <w:p/>
+        </w:tc>
+        <w:tc>
+          <w:tcPr>
+            <w:tcW w:w="1007" w:type="dxa"/>
+          </w:tcPr>
+          <w:p/>
+        </w:tc>
+        <w:tc>
+          <w:tcPr>
+            <w:tcW w:w="1007" w:type="dxa"/>
+          </w:tcPr>
+          <w:p/>
+        </w:tc>
+      </w:tr>
+    </w:tbl>
+    <w:p/>
+    <w:p/>
+    <w:p/>
+    <w:p>
+      <w:pPr>
+        <w:pStyle w:val="Titre1"/>
+      </w:pPr>
+      <w:bookmarkStart w:id="23" w:name="_Toc531773564"/>
+      <w:r>
+        <w:t>5</w:t>
+      </w:r>
+      <w:r>
+        <w:t>. Annexes</w:t>
+      </w:r>
+      <w:bookmarkEnd w:id="23"/>
     </w:p>
     <w:p>
       <w:r>
@@ -3052,7 +5902,7 @@
                     <pic:cNvPicPr/>
                   </pic:nvPicPr>
                   <pic:blipFill>
-                    <a:blip r:embed="rId18">
+                    <a:blip r:embed="rId19">
                       <a:extLst>
                         <a:ext uri="{28A0092B-C50C-407E-A947-70E740481C1C}">
                           <a14:useLocalDpi xmlns:a14="http://schemas.microsoft.com/office/drawing/2010/main" val="0"/>
@@ -3101,7 +5951,7 @@
                     <pic:cNvPicPr/>
                   </pic:nvPicPr>
                   <pic:blipFill>
-                    <a:blip r:embed="rId16">
+                    <a:blip r:embed="rId17">
                       <a:extLst>
                         <a:ext uri="{28A0092B-C50C-407E-A947-70E740481C1C}">
                           <a14:useLocalDpi xmlns:a14="http://schemas.microsoft.com/office/drawing/2010/main" val="0"/>
@@ -3134,9 +5984,14 @@
       <w:pPr>
         <w:pStyle w:val="Titre1"/>
       </w:pPr>
-      <w:r>
-        <w:t>5. Index</w:t>
-      </w:r>
+      <w:bookmarkStart w:id="24" w:name="_Toc531773565"/>
+      <w:r>
+        <w:t>6</w:t>
+      </w:r>
+      <w:r>
+        <w:t>. Index</w:t>
+      </w:r>
+      <w:bookmarkEnd w:id="24"/>
     </w:p>
     <w:p/>
     <w:p>
@@ -3179,7 +6034,7 @@
     <w:p/>
     <w:p/>
     <w:sectPr>
-      <w:footerReference w:type="default" r:id="rId19"/>
+      <w:footerReference w:type="default" r:id="rId20"/>
       <w:pgSz w:w="11906" w:h="16838"/>
       <w:pgMar w:top="1417" w:right="1417" w:bottom="1417" w:left="1417" w:header="708" w:footer="708" w:gutter="0"/>
       <w:pgNumType w:start="0"/>
@@ -3226,7 +6081,6 @@
         <w:docPartUnique/>
       </w:docPartObj>
     </w:sdtPr>
-    <w:sdtEndPr/>
     <w:sdtContent>
       <w:p>
         <w:pPr>
@@ -4035,7 +6889,7 @@
   <w:style w:type="paragraph" w:default="1" w:styleId="Normal">
     <w:name w:val="Normal"/>
     <w:qFormat/>
-    <w:rsid w:val="00436365"/>
+    <w:rsid w:val="00A14434"/>
   </w:style>
   <w:style w:type="paragraph" w:styleId="Titre1">
     <w:name w:val="heading 1"/>
@@ -4044,7 +6898,7 @@
     <w:link w:val="Titre1Car"/>
     <w:uiPriority w:val="9"/>
     <w:qFormat/>
-    <w:rsid w:val="00436365"/>
+    <w:rsid w:val="00A14434"/>
     <w:pPr>
       <w:keepNext/>
       <w:keepLines/>
@@ -4052,7 +6906,7 @@
       <w:outlineLvl w:val="0"/>
     </w:pPr>
     <w:rPr>
-      <w:rFonts w:ascii="Cambria" w:eastAsiaTheme="majorEastAsia" w:hAnsi="Cambria" w:cstheme="majorBidi"/>
+      <w:rFonts w:asciiTheme="majorHAnsi" w:eastAsiaTheme="majorEastAsia" w:hAnsiTheme="majorHAnsi" w:cstheme="majorBidi"/>
       <w:b/>
       <w:color w:val="2F5496" w:themeColor="accent1" w:themeShade="BF"/>
       <w:sz w:val="32"/>
@@ -4068,7 +6922,7 @@
     <w:uiPriority w:val="9"/>
     <w:unhideWhenUsed/>
     <w:qFormat/>
-    <w:rsid w:val="00436365"/>
+    <w:rsid w:val="00A14434"/>
     <w:pPr>
       <w:keepNext/>
       <w:keepLines/>
@@ -4076,7 +6930,7 @@
       <w:outlineLvl w:val="1"/>
     </w:pPr>
     <w:rPr>
-      <w:rFonts w:ascii="Cambria" w:eastAsiaTheme="majorEastAsia" w:hAnsi="Cambria" w:cstheme="majorBidi"/>
+      <w:rFonts w:asciiTheme="majorHAnsi" w:eastAsiaTheme="majorEastAsia" w:hAnsiTheme="majorHAnsi" w:cstheme="majorBidi"/>
       <w:color w:val="2F5496" w:themeColor="accent1" w:themeShade="BF"/>
       <w:sz w:val="26"/>
       <w:szCs w:val="26"/>
@@ -4091,12 +6945,11 @@
     <w:uiPriority w:val="9"/>
     <w:unhideWhenUsed/>
     <w:qFormat/>
-    <w:rsid w:val="00436365"/>
+    <w:rsid w:val="00A14434"/>
     <w:pPr>
       <w:outlineLvl w:val="2"/>
     </w:pPr>
     <w:rPr>
-      <w:rFonts w:ascii="Cambria" w:hAnsi="Cambria"/>
       <w:b/>
       <w:u w:val="single"/>
     </w:rPr>
@@ -4109,12 +6962,11 @@
     <w:uiPriority w:val="9"/>
     <w:unhideWhenUsed/>
     <w:qFormat/>
-    <w:rsid w:val="00436365"/>
+    <w:rsid w:val="00A14434"/>
     <w:pPr>
       <w:outlineLvl w:val="3"/>
     </w:pPr>
     <w:rPr>
-      <w:rFonts w:ascii="Cambria" w:hAnsi="Cambria"/>
       <w:u w:val="single"/>
     </w:rPr>
   </w:style>
@@ -4129,11 +6981,14 @@
     <w:qFormat/>
     <w:rsid w:val="00436365"/>
     <w:pPr>
+      <w:keepNext/>
+      <w:keepLines/>
+      <w:spacing w:before="40" w:after="0"/>
       <w:outlineLvl w:val="4"/>
     </w:pPr>
     <w:rPr>
-      <w:rFonts w:ascii="Cambria" w:hAnsi="Cambria"/>
-      <w:b/>
+      <w:rFonts w:asciiTheme="majorHAnsi" w:eastAsiaTheme="majorEastAsia" w:hAnsiTheme="majorHAnsi" w:cstheme="majorBidi"/>
+      <w:color w:val="2F5496" w:themeColor="accent1" w:themeShade="BF"/>
     </w:rPr>
   </w:style>
   <w:style w:type="character" w:default="1" w:styleId="Policepardfaut">
@@ -4185,9 +7040,9 @@
     <w:basedOn w:val="Policepardfaut"/>
     <w:link w:val="Titre1"/>
     <w:uiPriority w:val="9"/>
-    <w:rsid w:val="00436365"/>
+    <w:rsid w:val="00A14434"/>
     <w:rPr>
-      <w:rFonts w:ascii="Cambria" w:eastAsiaTheme="majorEastAsia" w:hAnsi="Cambria" w:cstheme="majorBidi"/>
+      <w:rFonts w:asciiTheme="majorHAnsi" w:eastAsiaTheme="majorEastAsia" w:hAnsiTheme="majorHAnsi" w:cstheme="majorBidi"/>
       <w:b/>
       <w:color w:val="2F5496" w:themeColor="accent1" w:themeShade="BF"/>
       <w:sz w:val="32"/>
@@ -4200,9 +7055,9 @@
     <w:basedOn w:val="Policepardfaut"/>
     <w:link w:val="Titre2"/>
     <w:uiPriority w:val="9"/>
-    <w:rsid w:val="00436365"/>
+    <w:rsid w:val="00A14434"/>
     <w:rPr>
-      <w:rFonts w:ascii="Cambria" w:eastAsiaTheme="majorEastAsia" w:hAnsi="Cambria" w:cstheme="majorBidi"/>
+      <w:rFonts w:asciiTheme="majorHAnsi" w:eastAsiaTheme="majorEastAsia" w:hAnsiTheme="majorHAnsi" w:cstheme="majorBidi"/>
       <w:color w:val="2F5496" w:themeColor="accent1" w:themeShade="BF"/>
       <w:sz w:val="26"/>
       <w:szCs w:val="26"/>
@@ -4214,9 +7069,8 @@
     <w:basedOn w:val="Policepardfaut"/>
     <w:link w:val="Titre3"/>
     <w:uiPriority w:val="9"/>
-    <w:rsid w:val="00436365"/>
+    <w:rsid w:val="00A14434"/>
     <w:rPr>
-      <w:rFonts w:ascii="Cambria" w:hAnsi="Cambria"/>
       <w:b/>
       <w:u w:val="single"/>
     </w:rPr>
@@ -4226,9 +7080,8 @@
     <w:basedOn w:val="Policepardfaut"/>
     <w:link w:val="Titre4"/>
     <w:uiPriority w:val="9"/>
-    <w:rsid w:val="00436365"/>
+    <w:rsid w:val="00A14434"/>
     <w:rPr>
-      <w:rFonts w:ascii="Cambria" w:hAnsi="Cambria"/>
       <w:u w:val="single"/>
     </w:rPr>
   </w:style>
@@ -4240,8 +7093,8 @@
     <w:semiHidden/>
     <w:rsid w:val="00436365"/>
     <w:rPr>
-      <w:rFonts w:ascii="Cambria" w:hAnsi="Cambria"/>
-      <w:b/>
+      <w:rFonts w:asciiTheme="majorHAnsi" w:eastAsiaTheme="majorEastAsia" w:hAnsiTheme="majorHAnsi" w:cstheme="majorBidi"/>
+      <w:color w:val="2F5496" w:themeColor="accent1" w:themeShade="BF"/>
     </w:rPr>
   </w:style>
   <w:style w:type="paragraph" w:styleId="Titre">
@@ -4251,16 +7104,16 @@
     <w:link w:val="TitreCar"/>
     <w:uiPriority w:val="10"/>
     <w:qFormat/>
-    <w:rsid w:val="00436365"/>
+    <w:rsid w:val="00A14434"/>
     <w:pPr>
       <w:pBdr>
-        <w:bottom w:val="single" w:sz="6" w:space="1" w:color="auto"/>
+        <w:bottom w:val="single" w:sz="4" w:space="1" w:color="auto"/>
       </w:pBdr>
       <w:spacing w:after="0" w:line="240" w:lineRule="auto"/>
       <w:contextualSpacing/>
     </w:pPr>
     <w:rPr>
-      <w:rFonts w:ascii="Cambria" w:eastAsiaTheme="majorEastAsia" w:hAnsi="Cambria" w:cstheme="majorBidi"/>
+      <w:rFonts w:asciiTheme="majorHAnsi" w:eastAsiaTheme="majorEastAsia" w:hAnsiTheme="majorHAnsi" w:cstheme="majorBidi"/>
       <w:spacing w:val="-10"/>
       <w:kern w:val="28"/>
       <w:sz w:val="56"/>
@@ -4272,9 +7125,9 @@
     <w:basedOn w:val="Policepardfaut"/>
     <w:link w:val="Titre"/>
     <w:uiPriority w:val="10"/>
-    <w:rsid w:val="00436365"/>
+    <w:rsid w:val="00A14434"/>
     <w:rPr>
-      <w:rFonts w:ascii="Cambria" w:eastAsiaTheme="majorEastAsia" w:hAnsi="Cambria" w:cstheme="majorBidi"/>
+      <w:rFonts w:asciiTheme="majorHAnsi" w:eastAsiaTheme="majorEastAsia" w:hAnsiTheme="majorHAnsi" w:cstheme="majorBidi"/>
       <w:spacing w:val="-10"/>
       <w:kern w:val="28"/>
       <w:sz w:val="56"/>
@@ -4396,6 +7249,61 @@
       <w:color w:val="605E5C"/>
       <w:shd w:val="clear" w:color="auto" w:fill="E1DFDD"/>
     </w:rPr>
+  </w:style>
+  <w:style w:type="paragraph" w:styleId="En-ttedetabledesmatires">
+    <w:name w:val="TOC Heading"/>
+    <w:basedOn w:val="Titre1"/>
+    <w:next w:val="Normal"/>
+    <w:uiPriority w:val="39"/>
+    <w:semiHidden/>
+    <w:unhideWhenUsed/>
+    <w:qFormat/>
+    <w:rsid w:val="00A14434"/>
+    <w:pPr>
+      <w:outlineLvl w:val="9"/>
+    </w:pPr>
+    <w:rPr>
+      <w:b w:val="0"/>
+      <w:u w:val="none"/>
+    </w:rPr>
+  </w:style>
+  <w:style w:type="paragraph" w:styleId="TM1">
+    <w:name w:val="toc 1"/>
+    <w:basedOn w:val="Normal"/>
+    <w:next w:val="Normal"/>
+    <w:autoRedefine/>
+    <w:uiPriority w:val="39"/>
+    <w:unhideWhenUsed/>
+    <w:rsid w:val="00A14434"/>
+    <w:pPr>
+      <w:spacing w:after="100"/>
+    </w:pPr>
+  </w:style>
+  <w:style w:type="paragraph" w:styleId="TM2">
+    <w:name w:val="toc 2"/>
+    <w:basedOn w:val="Normal"/>
+    <w:next w:val="Normal"/>
+    <w:autoRedefine/>
+    <w:uiPriority w:val="39"/>
+    <w:unhideWhenUsed/>
+    <w:rsid w:val="00A14434"/>
+    <w:pPr>
+      <w:spacing w:after="100"/>
+      <w:ind w:left="220"/>
+    </w:pPr>
+  </w:style>
+  <w:style w:type="paragraph" w:styleId="TM3">
+    <w:name w:val="toc 3"/>
+    <w:basedOn w:val="Normal"/>
+    <w:next w:val="Normal"/>
+    <w:autoRedefine/>
+    <w:uiPriority w:val="39"/>
+    <w:unhideWhenUsed/>
+    <w:rsid w:val="00A14434"/>
+    <w:pPr>
+      <w:spacing w:after="100"/>
+      <w:ind w:left="440"/>
+    </w:pPr>
   </w:style>
 </w:styles>
 </file>
@@ -4550,14 +7458,14 @@
     <w:charset w:val="00"/>
     <w:family w:val="swiss"/>
     <w:pitch w:val="variable"/>
-    <w:sig w:usb0="E0002AFF" w:usb1="C000247B" w:usb2="00000009" w:usb3="00000000" w:csb0="000001FF" w:csb1="00000000"/>
+    <w:sig w:usb0="E00002FF" w:usb1="4000ACFF" w:usb2="00000001" w:usb3="00000000" w:csb0="0000019F" w:csb1="00000000"/>
   </w:font>
   <w:font w:name="Times New Roman">
     <w:panose1 w:val="02020603050405020304"/>
     <w:charset w:val="00"/>
     <w:family w:val="roman"/>
     <w:pitch w:val="variable"/>
-    <w:sig w:usb0="E0002EFF" w:usb1="C000785B" w:usb2="00000009" w:usb3="00000000" w:csb0="000001FF" w:csb1="00000000"/>
+    <w:sig w:usb0="E0002AFF" w:usb1="C0007841" w:usb2="00000009" w:usb3="00000000" w:csb0="000001FF" w:csb1="00000000"/>
   </w:font>
   <w:font w:name="Courier New">
     <w:panose1 w:val="02070309020205020404"/>
@@ -4573,19 +7481,12 @@
     <w:pitch w:val="variable"/>
     <w:sig w:usb0="00000000" w:usb1="10000000" w:usb2="00000000" w:usb3="00000000" w:csb0="80000000" w:csb1="00000000"/>
   </w:font>
-  <w:font w:name="Cambria">
-    <w:panose1 w:val="02040503050406030204"/>
-    <w:charset w:val="00"/>
-    <w:family w:val="roman"/>
-    <w:pitch w:val="variable"/>
-    <w:sig w:usb0="E00006FF" w:usb1="420024FF" w:usb2="02000000" w:usb3="00000000" w:csb0="0000019F" w:csb1="00000000"/>
-  </w:font>
   <w:font w:name="Calibri Light">
     <w:panose1 w:val="020F0302020204030204"/>
     <w:charset w:val="00"/>
     <w:family w:val="swiss"/>
     <w:pitch w:val="variable"/>
-    <w:sig w:usb0="E0002AFF" w:usb1="C000247B" w:usb2="00000009" w:usb3="00000000" w:csb0="000001FF" w:csb1="00000000"/>
+    <w:sig w:usb0="A00002EF" w:usb1="4000207B" w:usb2="00000000" w:usb3="00000000" w:csb0="0000009F" w:csb1="00000000"/>
   </w:font>
   <w:font w:name="SFRM1200">
     <w:altName w:val="Calibri"/>
@@ -4623,6 +7524,7 @@
     <w:rsid w:val="009351E9"/>
     <w:rsid w:val="009646AF"/>
     <w:rsid w:val="009C6A3C"/>
+    <w:rsid w:val="009E1C19"/>
     <w:rsid w:val="009E5FD4"/>
   </w:rsids>
   <m:mathPr>
@@ -5503,10 +8405,22 @@
 </CoverPageProperties>
 </file>
 
+<file path=customXml/item2.xml><?xml version="1.0" encoding="utf-8"?>
+<b:Sources xmlns:b="http://schemas.openxmlformats.org/officeDocument/2006/bibliography" xmlns="http://schemas.openxmlformats.org/officeDocument/2006/bibliography" SelectedStyle="\APASixthEditionOfficeOnline.xsl" StyleName="APA" Version="6"/>
+</file>
+
 <file path=customXml/itemProps1.xml><?xml version="1.0" encoding="utf-8"?>
 <ds:datastoreItem xmlns:ds="http://schemas.openxmlformats.org/officeDocument/2006/customXml" ds:itemID="{55AF091B-3C7A-41E3-B477-F2FDAA23CFDA}">
   <ds:schemaRefs>
     <ds:schemaRef ds:uri="http://schemas.microsoft.com/office/2006/coverPageProps"/>
   </ds:schemaRefs>
 </ds:datastoreItem>
+</file>
+
+<file path=customXml/itemProps2.xml><?xml version="1.0" encoding="utf-8"?>
+<ds:datastoreItem xmlns:ds="http://schemas.openxmlformats.org/officeDocument/2006/customXml" ds:itemID="{F917EB37-912E-40BD-B07A-451F8073BA2B}">
+  <ds:schemaRefs>
+    <ds:schemaRef ds:uri="http://schemas.openxmlformats.org/officeDocument/2006/bibliography"/>
+  </ds:schemaRefs>
+</ds:datastoreItem>
 </file>
</xml_diff>